<commit_message>
add compile erlang files
</commit_message>
<xml_diff>
--- a/doc/服务器运行指导手册.docx
+++ b/doc/服务器运行指导手册.docx
@@ -1,12 +1,11 @@
 
 <file path=word/document.xml><?xml version="1.0" encoding="utf-8"?>
-<w:document xmlns:ve="http://schemas.openxmlformats.org/markup-compatibility/2006" xmlns:o="urn:schemas-microsoft-com:office:office" xmlns:r="http://schemas.openxmlformats.org/officeDocument/2006/relationships" xmlns:m="http://schemas.openxmlformats.org/officeDocument/2006/math" xmlns:v="urn:schemas-microsoft-com:vml" xmlns:wp="http://schemas.openxmlformats.org/drawingml/2006/wordprocessingDrawing" xmlns:w10="urn:schemas-microsoft-com:office:word" xmlns:w="http://schemas.openxmlformats.org/wordprocessingml/2006/main" xmlns:wne="http://schemas.microsoft.com/office/word/2006/wordml">
+<w:document xmlns:wpc="http://schemas.microsoft.com/office/word/2010/wordprocessingCanvas" xmlns:mc="http://schemas.openxmlformats.org/markup-compatibility/2006" xmlns:o="urn:schemas-microsoft-com:office:office" xmlns:r="http://schemas.openxmlformats.org/officeDocument/2006/relationships" xmlns:m="http://schemas.openxmlformats.org/officeDocument/2006/math" xmlns:v="urn:schemas-microsoft-com:vml" xmlns:wp14="http://schemas.microsoft.com/office/word/2010/wordprocessingDrawing" xmlns:wp="http://schemas.openxmlformats.org/drawingml/2006/wordprocessingDrawing" xmlns:w10="urn:schemas-microsoft-com:office:word" xmlns:w="http://schemas.openxmlformats.org/wordprocessingml/2006/main" xmlns:w14="http://schemas.microsoft.com/office/word/2010/wordml" xmlns:w15="http://schemas.microsoft.com/office/word/2012/wordml" xmlns:wpg="http://schemas.microsoft.com/office/word/2010/wordprocessingGroup" xmlns:wpi="http://schemas.microsoft.com/office/word/2010/wordprocessingInk" xmlns:wne="http://schemas.microsoft.com/office/word/2006/wordml" xmlns:wps="http://schemas.microsoft.com/office/word/2010/wordprocessingShape" mc:Ignorable="w14 w15 wp14">
   <w:body>
     <w:p>
       <w:pPr>
         <w:jc w:val="center"/>
         <w:rPr>
-          <w:rFonts w:hint="eastAsia"/>
           <w:sz w:val="44"/>
           <w:szCs w:val="44"/>
         </w:rPr>
@@ -24,7 +23,6 @@
       <w:pPr>
         <w:jc w:val="center"/>
         <w:rPr>
-          <w:rFonts w:hint="eastAsia"/>
           <w:sz w:val="24"/>
         </w:rPr>
       </w:pPr>
@@ -32,9 +30,6 @@
     <w:p>
       <w:pPr>
         <w:pStyle w:val="1"/>
-        <w:rPr>
-          <w:rFonts w:hint="eastAsia"/>
-        </w:rPr>
       </w:pPr>
       <w:r>
         <w:rPr>
@@ -46,9 +41,6 @@
     <w:p>
       <w:pPr>
         <w:pStyle w:val="1"/>
-        <w:rPr>
-          <w:rFonts w:hint="eastAsia"/>
-        </w:rPr>
       </w:pPr>
       <w:r>
         <w:rPr>
@@ -69,9 +61,6 @@
     <w:p>
       <w:pPr>
         <w:ind w:firstLine="420"/>
-        <w:rPr>
-          <w:rFonts w:hint="eastAsia"/>
-        </w:rPr>
       </w:pPr>
       <w:r>
         <w:rPr>
@@ -112,9 +101,6 @@
     <w:p>
       <w:pPr>
         <w:ind w:firstLine="420"/>
-        <w:rPr>
-          <w:rFonts w:hint="eastAsia"/>
-        </w:rPr>
       </w:pPr>
       <w:r>
         <w:rPr>
@@ -126,15 +112,11 @@
     <w:p>
       <w:pPr>
         <w:ind w:firstLine="420"/>
-        <w:rPr>
-          <w:rFonts w:hint="eastAsia"/>
-        </w:rPr>
-      </w:pPr>
-    </w:p>
-    <w:p>
-      <w:pPr>
-        <w:rPr>
-          <w:rFonts w:hint="eastAsia"/>
+      </w:pPr>
+    </w:p>
+    <w:p>
+      <w:pPr>
+        <w:rPr>
           <w:b/>
         </w:rPr>
       </w:pPr>
@@ -150,16 +132,19 @@
           <w:rFonts w:hint="eastAsia"/>
           <w:b/>
         </w:rPr>
-        <w:t xml:space="preserve"> Erlang</w:t>
-      </w:r>
-    </w:p>
-    <w:p>
-      <w:pPr>
-        <w:rPr>
-          <w:rFonts w:hint="eastAsia"/>
-          <w:b/>
-        </w:rPr>
-      </w:pPr>
+        <w:t xml:space="preserve"> </w:t>
+      </w:r>
+      <w:proofErr w:type="spellStart"/>
+      <w:r>
+        <w:rPr>
+          <w:rFonts w:hint="eastAsia"/>
+          <w:b/>
+        </w:rPr>
+        <w:t>Erlang</w:t>
+      </w:r>
+      <w:proofErr w:type="spellEnd"/>
+    </w:p>
+    <w:p>
       <w:r>
         <w:rPr>
           <w:rFonts w:hint="eastAsia"/>
@@ -189,21 +174,145 @@
     <w:p>
       <w:pPr>
         <w:pStyle w:val="1"/>
-        <w:rPr>
-          <w:rFonts w:hint="eastAsia"/>
-        </w:rPr>
-      </w:pPr>
-      <w:r>
-        <w:rPr>
-          <w:rFonts w:hint="eastAsia"/>
-        </w:rPr>
+      </w:pPr>
+      <w:r>
+        <w:rPr>
+          <w:rFonts w:hint="eastAsia"/>
+        </w:rPr>
+        <w:t>编译源码</w:t>
+      </w:r>
+    </w:p>
+    <w:p>
+      <w:pPr>
+        <w:rPr>
+          <w:rFonts w:hint="eastAsia"/>
+        </w:rPr>
+      </w:pPr>
+      <w:r>
+        <w:tab/>
+      </w:r>
+      <w:r>
+        <w:t>在命令行进入</w:t>
+      </w:r>
+      <w:proofErr w:type="spellStart"/>
+      <w:r>
+        <w:t>src</w:t>
+      </w:r>
+      <w:proofErr w:type="spellEnd"/>
+      <w:r>
+        <w:t>目录</w:t>
+      </w:r>
+      <w:r>
+        <w:rPr>
+          <w:rFonts w:hint="eastAsia"/>
+        </w:rPr>
+        <w:t>，</w:t>
+      </w:r>
+      <w:r>
+        <w:t>然后执行</w:t>
+      </w:r>
+      <w:proofErr w:type="spellStart"/>
+      <w:r>
+        <w:rPr>
+          <w:rFonts w:hint="eastAsia"/>
+        </w:rPr>
+        <w:t>erl</w:t>
+      </w:r>
+      <w:proofErr w:type="spellEnd"/>
+      <w:r>
+        <w:rPr>
+          <w:rFonts w:hint="eastAsia"/>
+        </w:rPr>
+        <w:t xml:space="preserve"> </w:t>
+      </w:r>
+      <w:r>
+        <w:t>–</w:t>
+      </w:r>
+      <w:r>
+        <w:rPr>
+          <w:rFonts w:hint="eastAsia"/>
+        </w:rPr>
+        <w:t>make</w:t>
+      </w:r>
+    </w:p>
+    <w:p>
+      <w:r>
+        <w:tab/>
+      </w:r>
+      <w:r>
+        <w:t>例如</w:t>
+      </w:r>
+      <w:r>
+        <w:rPr>
+          <w:rFonts w:hint="eastAsia"/>
+        </w:rPr>
+        <w:t>：</w:t>
+      </w:r>
+    </w:p>
+    <w:p>
+      <w:pPr>
+        <w:rPr>
+          <w:rFonts w:hint="eastAsia"/>
+        </w:rPr>
+      </w:pPr>
+      <w:r>
+        <w:rPr>
+          <w:noProof/>
+        </w:rPr>
+        <w:drawing>
+          <wp:inline distT="0" distB="0" distL="0" distR="0" wp14:anchorId="49711D79" wp14:editId="27D9097C">
+            <wp:extent cx="5274310" cy="3451225"/>
+            <wp:effectExtent l="0" t="0" r="0" b="0"/>
+            <wp:docPr id="4" name="图片 4"/>
+            <wp:cNvGraphicFramePr>
+              <a:graphicFrameLocks xmlns:a="http://schemas.openxmlformats.org/drawingml/2006/main" noChangeAspect="1"/>
+            </wp:cNvGraphicFramePr>
+            <a:graphic xmlns:a="http://schemas.openxmlformats.org/drawingml/2006/main">
+              <a:graphicData uri="http://schemas.openxmlformats.org/drawingml/2006/picture">
+                <pic:pic xmlns:pic="http://schemas.openxmlformats.org/drawingml/2006/picture">
+                  <pic:nvPicPr>
+                    <pic:cNvPr id="1" name=""/>
+                    <pic:cNvPicPr/>
+                  </pic:nvPicPr>
+                  <pic:blipFill>
+                    <a:blip r:embed="rId8"/>
+                    <a:stretch>
+                      <a:fillRect/>
+                    </a:stretch>
+                  </pic:blipFill>
+                  <pic:spPr>
+                    <a:xfrm>
+                      <a:off x="0" y="0"/>
+                      <a:ext cx="5274310" cy="3451225"/>
+                    </a:xfrm>
+                    <a:prstGeom prst="rect">
+                      <a:avLst/>
+                    </a:prstGeom>
+                  </pic:spPr>
+                </pic:pic>
+              </a:graphicData>
+            </a:graphic>
+          </wp:inline>
+        </w:drawing>
+      </w:r>
+      <w:bookmarkStart w:id="0" w:name="_GoBack"/>
+      <w:bookmarkEnd w:id="0"/>
+    </w:p>
+    <w:p>
+      <w:pPr>
+        <w:pStyle w:val="1"/>
+      </w:pPr>
+      <w:r>
+        <w:rPr>
+          <w:rFonts w:hint="eastAsia"/>
+        </w:rPr>
+        <w:lastRenderedPageBreak/>
         <w:t>运行</w:t>
       </w:r>
     </w:p>
     <w:p>
       <w:pPr>
         <w:rPr>
-          <w:rFonts w:hint="eastAsia"/>
           <w:b/>
         </w:rPr>
       </w:pPr>
@@ -244,7 +353,6 @@
         </w:numPr>
         <w:ind w:firstLineChars="0"/>
         <w:rPr>
-          <w:rFonts w:hint="eastAsia"/>
           <w:b/>
         </w:rPr>
       </w:pPr>
@@ -255,6 +363,7 @@
         </w:rPr>
         <w:t>进入</w:t>
       </w:r>
+      <w:proofErr w:type="spellStart"/>
       <w:r>
         <w:rPr>
           <w:rFonts w:hint="eastAsia"/>
@@ -262,6 +371,7 @@
         </w:rPr>
         <w:t>github</w:t>
       </w:r>
+      <w:proofErr w:type="spellEnd"/>
       <w:r>
         <w:rPr>
           <w:rFonts w:hint="eastAsia"/>
@@ -269,6 +379,7 @@
         </w:rPr>
         <w:t>取下来的</w:t>
       </w:r>
+      <w:proofErr w:type="spellStart"/>
       <w:r>
         <w:rPr>
           <w:rFonts w:hint="eastAsia"/>
@@ -276,6 +387,7 @@
         </w:rPr>
         <w:t>alphattt</w:t>
       </w:r>
+      <w:proofErr w:type="spellEnd"/>
       <w:r>
         <w:rPr>
           <w:rFonts w:hint="eastAsia"/>
@@ -283,6 +395,7 @@
         </w:rPr>
         <w:t>目录，该目录下有</w:t>
       </w:r>
+      <w:proofErr w:type="spellStart"/>
       <w:r>
         <w:rPr>
           <w:rFonts w:hint="eastAsia"/>
@@ -290,6 +403,7 @@
         </w:rPr>
         <w:t>yaws.conf</w:t>
       </w:r>
+      <w:proofErr w:type="spellEnd"/>
       <w:r>
         <w:rPr>
           <w:rFonts w:hint="eastAsia"/>
@@ -310,16 +424,24 @@
         <w:pStyle w:val="a8"/>
         <w:ind w:left="887" w:firstLineChars="0" w:firstLine="0"/>
         <w:rPr>
-          <w:rFonts w:hint="eastAsia"/>
-          <w:b/>
-        </w:rPr>
-      </w:pPr>
-      <w:r>
-        <w:rPr>
-          <w:rFonts w:hint="eastAsia"/>
-          <w:b/>
-        </w:rPr>
-        <w:t xml:space="preserve">yaws.conf </w:t>
+          <w:b/>
+        </w:rPr>
+      </w:pPr>
+      <w:proofErr w:type="spellStart"/>
+      <w:r>
+        <w:rPr>
+          <w:rFonts w:hint="eastAsia"/>
+          <w:b/>
+        </w:rPr>
+        <w:t>yaws.conf</w:t>
+      </w:r>
+      <w:proofErr w:type="spellEnd"/>
+      <w:r>
+        <w:rPr>
+          <w:rFonts w:hint="eastAsia"/>
+          <w:b/>
+        </w:rPr>
+        <w:t xml:space="preserve"> </w:t>
       </w:r>
       <w:r>
         <w:rPr>
@@ -338,7 +460,6 @@
         </w:numPr>
         <w:ind w:firstLineChars="0"/>
         <w:rPr>
-          <w:rFonts w:hint="eastAsia"/>
           <w:b/>
         </w:rPr>
       </w:pPr>
@@ -353,8 +474,44 @@
         <w:rPr>
           <w:b/>
         </w:rPr>
-        <w:t>yaws -i --conf yaws.conf</w:t>
-      </w:r>
+        <w:t>yaws -</w:t>
+      </w:r>
+      <w:proofErr w:type="spellStart"/>
+      <w:r>
+        <w:rPr>
+          <w:b/>
+        </w:rPr>
+        <w:t>i</w:t>
+      </w:r>
+      <w:proofErr w:type="spellEnd"/>
+      <w:r>
+        <w:rPr>
+          <w:b/>
+        </w:rPr>
+        <w:t xml:space="preserve"> --</w:t>
+      </w:r>
+      <w:proofErr w:type="spellStart"/>
+      <w:r>
+        <w:rPr>
+          <w:b/>
+        </w:rPr>
+        <w:t>conf</w:t>
+      </w:r>
+      <w:proofErr w:type="spellEnd"/>
+      <w:r>
+        <w:rPr>
+          <w:b/>
+        </w:rPr>
+        <w:t xml:space="preserve"> </w:t>
+      </w:r>
+      <w:proofErr w:type="spellStart"/>
+      <w:r>
+        <w:rPr>
+          <w:b/>
+        </w:rPr>
+        <w:t>yaws.conf</w:t>
+      </w:r>
+      <w:proofErr w:type="spellEnd"/>
       <w:r>
         <w:rPr>
           <w:rFonts w:hint="eastAsia"/>
@@ -382,15 +539,13 @@
         <w:pStyle w:val="a8"/>
         <w:ind w:left="887" w:firstLineChars="0" w:firstLine="0"/>
         <w:rPr>
-          <w:rFonts w:hint="eastAsia"/>
-          <w:b/>
-        </w:rPr>
-      </w:pPr>
-    </w:p>
-    <w:p>
-      <w:pPr>
-        <w:rPr>
-          <w:rFonts w:hint="eastAsia"/>
+          <w:b/>
+        </w:rPr>
+      </w:pPr>
+    </w:p>
+    <w:p>
+      <w:pPr>
+        <w:rPr>
           <w:b/>
         </w:rPr>
       </w:pPr>
@@ -413,220 +568,6 @@
                 <pic:pic xmlns:pic="http://schemas.openxmlformats.org/drawingml/2006/picture">
                   <pic:nvPicPr>
                     <pic:cNvPr id="0" name="Picture 1"/>
-                    <pic:cNvPicPr>
-                      <a:picLocks noChangeAspect="1" noChangeArrowheads="1"/>
-                    </pic:cNvPicPr>
-                  </pic:nvPicPr>
-                  <pic:blipFill>
-                    <a:blip r:embed="rId8" cstate="print"/>
-                    <a:srcRect/>
-                    <a:stretch>
-                      <a:fillRect/>
-                    </a:stretch>
-                  </pic:blipFill>
-                  <pic:spPr bwMode="auto">
-                    <a:xfrm>
-                      <a:off x="0" y="0"/>
-                      <a:ext cx="5274310" cy="3657463"/>
-                    </a:xfrm>
-                    <a:prstGeom prst="rect">
-                      <a:avLst/>
-                    </a:prstGeom>
-                    <a:noFill/>
-                    <a:ln w="9525">
-                      <a:noFill/>
-                      <a:miter lim="800000"/>
-                      <a:headEnd/>
-                      <a:tailEnd/>
-                    </a:ln>
-                  </pic:spPr>
-                </pic:pic>
-              </a:graphicData>
-            </a:graphic>
-          </wp:inline>
-        </w:drawing>
-      </w:r>
-    </w:p>
-    <w:p>
-      <w:pPr>
-        <w:rPr>
-          <w:rFonts w:hint="eastAsia"/>
-          <w:b/>
-        </w:rPr>
-      </w:pPr>
-    </w:p>
-    <w:p>
-      <w:pPr>
-        <w:pStyle w:val="a8"/>
-        <w:numPr>
-          <w:ilvl w:val="0"/>
-          <w:numId w:val="1"/>
-        </w:numPr>
-        <w:ind w:firstLineChars="0"/>
-        <w:rPr>
-          <w:rFonts w:hint="eastAsia"/>
-          <w:b/>
-        </w:rPr>
-      </w:pPr>
-      <w:r>
-        <w:rPr>
-          <w:rFonts w:hint="eastAsia"/>
-          <w:b/>
-        </w:rPr>
-        <w:lastRenderedPageBreak/>
-        <w:t>进入</w:t>
-      </w:r>
-      <w:r>
-        <w:rPr>
-          <w:rFonts w:hint="eastAsia"/>
-          <w:b/>
-        </w:rPr>
-        <w:t>alphattt/ebin</w:t>
-      </w:r>
-      <w:r>
-        <w:rPr>
-          <w:rFonts w:hint="eastAsia"/>
-          <w:b/>
-        </w:rPr>
-        <w:t>目录，启动</w:t>
-      </w:r>
-      <w:r>
-        <w:rPr>
-          <w:rFonts w:hint="eastAsia"/>
-          <w:b/>
-        </w:rPr>
-        <w:t>Erlang</w:t>
-      </w:r>
-      <w:r>
-        <w:rPr>
-          <w:rFonts w:hint="eastAsia"/>
-          <w:b/>
-        </w:rPr>
-        <w:t>虚拟机，运行</w:t>
-      </w:r>
-      <w:r>
-        <w:rPr>
-          <w:rFonts w:hint="eastAsia"/>
-          <w:b/>
-        </w:rPr>
-        <w:t>erl</w:t>
-      </w:r>
-      <w:r>
-        <w:rPr>
-          <w:rFonts w:hint="eastAsia"/>
-          <w:b/>
-        </w:rPr>
-        <w:t>，例如：</w:t>
-      </w:r>
-    </w:p>
-    <w:p>
-      <w:pPr>
-        <w:pStyle w:val="a8"/>
-        <w:ind w:left="887" w:firstLineChars="0" w:firstLine="0"/>
-        <w:rPr>
-          <w:rFonts w:hint="eastAsia"/>
-          <w:b/>
-        </w:rPr>
-      </w:pPr>
-      <w:r>
-        <w:rPr>
-          <w:rFonts w:hint="eastAsia"/>
-          <w:b/>
-        </w:rPr>
-        <w:t>然后运行</w:t>
-      </w:r>
-      <w:r>
-        <w:rPr>
-          <w:rFonts w:hint="eastAsia"/>
-          <w:b/>
-        </w:rPr>
-        <w:t>game:start().</w:t>
-      </w:r>
-    </w:p>
-    <w:p>
-      <w:pPr>
-        <w:pStyle w:val="a8"/>
-        <w:ind w:left="887" w:firstLineChars="0" w:firstLine="0"/>
-        <w:rPr>
-          <w:rFonts w:hint="eastAsia"/>
-          <w:b/>
-        </w:rPr>
-      </w:pPr>
-      <w:r>
-        <w:rPr>
-          <w:rFonts w:hint="eastAsia"/>
-          <w:b/>
-        </w:rPr>
-        <w:t>将会启动</w:t>
-      </w:r>
-      <w:r>
-        <w:rPr>
-          <w:rFonts w:hint="eastAsia"/>
-          <w:b/>
-        </w:rPr>
-        <w:t>game server</w:t>
-      </w:r>
-      <w:r>
-        <w:rPr>
-          <w:rFonts w:hint="eastAsia"/>
-          <w:b/>
-        </w:rPr>
-        <w:t>，端口号是</w:t>
-      </w:r>
-      <w:r>
-        <w:rPr>
-          <w:rFonts w:hint="eastAsia"/>
-          <w:b/>
-        </w:rPr>
-        <w:t>8011</w:t>
-      </w:r>
-    </w:p>
-    <w:p>
-      <w:pPr>
-        <w:pStyle w:val="a8"/>
-        <w:ind w:left="887" w:firstLineChars="0" w:firstLine="0"/>
-        <w:rPr>
-          <w:rFonts w:hint="eastAsia"/>
-          <w:b/>
-        </w:rPr>
-      </w:pPr>
-    </w:p>
-    <w:p>
-      <w:pPr>
-        <w:pStyle w:val="a8"/>
-        <w:ind w:left="887" w:firstLineChars="0" w:firstLine="0"/>
-        <w:jc w:val="center"/>
-        <w:rPr>
-          <w:rFonts w:hint="eastAsia"/>
-          <w:b/>
-        </w:rPr>
-      </w:pPr>
-    </w:p>
-    <w:p>
-      <w:pPr>
-        <w:rPr>
-          <w:rFonts w:hint="eastAsia"/>
-          <w:b/>
-        </w:rPr>
-      </w:pPr>
-      <w:r>
-        <w:rPr>
-          <w:rFonts w:hint="eastAsia"/>
-          <w:b/>
-        </w:rPr>
-        <w:drawing>
-          <wp:inline distT="0" distB="0" distL="0" distR="0">
-            <wp:extent cx="5274310" cy="3657463"/>
-            <wp:effectExtent l="19050" t="0" r="2540" b="0"/>
-            <wp:docPr id="5" name="图片 4"/>
-            <wp:cNvGraphicFramePr>
-              <a:graphicFrameLocks xmlns:a="http://schemas.openxmlformats.org/drawingml/2006/main" noChangeAspect="1"/>
-            </wp:cNvGraphicFramePr>
-            <a:graphic xmlns:a="http://schemas.openxmlformats.org/drawingml/2006/main">
-              <a:graphicData uri="http://schemas.openxmlformats.org/drawingml/2006/picture">
-                <pic:pic xmlns:pic="http://schemas.openxmlformats.org/drawingml/2006/picture">
-                  <pic:nvPicPr>
-                    <pic:cNvPr id="0" name="Picture 4"/>
                     <pic:cNvPicPr>
                       <a:picLocks noChangeAspect="1" noChangeArrowheads="1"/>
                     </pic:cNvPicPr>
@@ -664,15 +605,268 @@
     <w:p>
       <w:pPr>
         <w:rPr>
-          <w:rFonts w:hint="eastAsia"/>
-          <w:b/>
-        </w:rPr>
-      </w:pPr>
-    </w:p>
-    <w:p>
-      <w:pPr>
-        <w:rPr>
-          <w:rFonts w:hint="eastAsia"/>
+          <w:b/>
+        </w:rPr>
+      </w:pPr>
+    </w:p>
+    <w:p>
+      <w:pPr>
+        <w:pStyle w:val="a8"/>
+        <w:numPr>
+          <w:ilvl w:val="0"/>
+          <w:numId w:val="1"/>
+        </w:numPr>
+        <w:ind w:firstLineChars="0"/>
+        <w:rPr>
+          <w:b/>
+        </w:rPr>
+      </w:pPr>
+      <w:r>
+        <w:rPr>
+          <w:rFonts w:hint="eastAsia"/>
+          <w:b/>
+        </w:rPr>
+        <w:t>进入</w:t>
+      </w:r>
+      <w:proofErr w:type="spellStart"/>
+      <w:r>
+        <w:rPr>
+          <w:rFonts w:hint="eastAsia"/>
+          <w:b/>
+        </w:rPr>
+        <w:t>alphattt</w:t>
+      </w:r>
+      <w:proofErr w:type="spellEnd"/>
+      <w:r>
+        <w:rPr>
+          <w:rFonts w:hint="eastAsia"/>
+          <w:b/>
+        </w:rPr>
+        <w:t>/</w:t>
+      </w:r>
+      <w:proofErr w:type="spellStart"/>
+      <w:r>
+        <w:rPr>
+          <w:rFonts w:hint="eastAsia"/>
+          <w:b/>
+        </w:rPr>
+        <w:t>ebin</w:t>
+      </w:r>
+      <w:proofErr w:type="spellEnd"/>
+      <w:r>
+        <w:rPr>
+          <w:rFonts w:hint="eastAsia"/>
+          <w:b/>
+        </w:rPr>
+        <w:t>目录，启动</w:t>
+      </w:r>
+      <w:proofErr w:type="spellStart"/>
+      <w:r>
+        <w:rPr>
+          <w:rFonts w:hint="eastAsia"/>
+          <w:b/>
+        </w:rPr>
+        <w:t>Erlang</w:t>
+      </w:r>
+      <w:proofErr w:type="spellEnd"/>
+      <w:r>
+        <w:rPr>
+          <w:rFonts w:hint="eastAsia"/>
+          <w:b/>
+        </w:rPr>
+        <w:t>虚拟机，运行</w:t>
+      </w:r>
+      <w:proofErr w:type="spellStart"/>
+      <w:r>
+        <w:rPr>
+          <w:rFonts w:hint="eastAsia"/>
+          <w:b/>
+        </w:rPr>
+        <w:t>erl</w:t>
+      </w:r>
+      <w:proofErr w:type="spellEnd"/>
+      <w:r>
+        <w:rPr>
+          <w:rFonts w:hint="eastAsia"/>
+          <w:b/>
+        </w:rPr>
+        <w:t>，例如：</w:t>
+      </w:r>
+    </w:p>
+    <w:p>
+      <w:pPr>
+        <w:pStyle w:val="a8"/>
+        <w:ind w:left="887" w:firstLineChars="0" w:firstLine="0"/>
+        <w:rPr>
+          <w:b/>
+        </w:rPr>
+      </w:pPr>
+      <w:r>
+        <w:rPr>
+          <w:rFonts w:hint="eastAsia"/>
+          <w:b/>
+        </w:rPr>
+        <w:t>然后运行</w:t>
+      </w:r>
+      <w:proofErr w:type="spellStart"/>
+      <w:r>
+        <w:rPr>
+          <w:rFonts w:hint="eastAsia"/>
+          <w:b/>
+        </w:rPr>
+        <w:t>game:</w:t>
+      </w:r>
+      <w:proofErr w:type="gramStart"/>
+      <w:r>
+        <w:rPr>
+          <w:rFonts w:hint="eastAsia"/>
+          <w:b/>
+        </w:rPr>
+        <w:t>start</w:t>
+      </w:r>
+      <w:proofErr w:type="spellEnd"/>
+      <w:r>
+        <w:rPr>
+          <w:rFonts w:hint="eastAsia"/>
+          <w:b/>
+        </w:rPr>
+        <w:t>(</w:t>
+      </w:r>
+      <w:proofErr w:type="gramEnd"/>
+      <w:r>
+        <w:rPr>
+          <w:rFonts w:hint="eastAsia"/>
+          <w:b/>
+        </w:rPr>
+        <w:t>).</w:t>
+      </w:r>
+    </w:p>
+    <w:p>
+      <w:pPr>
+        <w:pStyle w:val="a8"/>
+        <w:ind w:left="887" w:firstLineChars="0" w:firstLine="0"/>
+        <w:rPr>
+          <w:b/>
+        </w:rPr>
+      </w:pPr>
+      <w:r>
+        <w:rPr>
+          <w:rFonts w:hint="eastAsia"/>
+          <w:b/>
+        </w:rPr>
+        <w:t>将会启动</w:t>
+      </w:r>
+      <w:r>
+        <w:rPr>
+          <w:rFonts w:hint="eastAsia"/>
+          <w:b/>
+        </w:rPr>
+        <w:t>game server</w:t>
+      </w:r>
+      <w:r>
+        <w:rPr>
+          <w:rFonts w:hint="eastAsia"/>
+          <w:b/>
+        </w:rPr>
+        <w:t>，端口号是</w:t>
+      </w:r>
+      <w:r>
+        <w:rPr>
+          <w:rFonts w:hint="eastAsia"/>
+          <w:b/>
+        </w:rPr>
+        <w:t>8011</w:t>
+      </w:r>
+    </w:p>
+    <w:p>
+      <w:pPr>
+        <w:pStyle w:val="a8"/>
+        <w:ind w:left="887" w:firstLineChars="0" w:firstLine="0"/>
+        <w:rPr>
+          <w:b/>
+        </w:rPr>
+      </w:pPr>
+    </w:p>
+    <w:p>
+      <w:pPr>
+        <w:pStyle w:val="a8"/>
+        <w:ind w:left="887" w:firstLineChars="0" w:firstLine="0"/>
+        <w:jc w:val="center"/>
+        <w:rPr>
+          <w:b/>
+        </w:rPr>
+      </w:pPr>
+    </w:p>
+    <w:p>
+      <w:pPr>
+        <w:rPr>
+          <w:b/>
+        </w:rPr>
+      </w:pPr>
+      <w:r>
+        <w:rPr>
+          <w:rFonts w:hint="eastAsia"/>
+          <w:b/>
+          <w:noProof/>
+        </w:rPr>
+        <w:lastRenderedPageBreak/>
+        <w:drawing>
+          <wp:inline distT="0" distB="0" distL="0" distR="0">
+            <wp:extent cx="5274310" cy="3657463"/>
+            <wp:effectExtent l="19050" t="0" r="2540" b="0"/>
+            <wp:docPr id="5" name="图片 4"/>
+            <wp:cNvGraphicFramePr>
+              <a:graphicFrameLocks xmlns:a="http://schemas.openxmlformats.org/drawingml/2006/main" noChangeAspect="1"/>
+            </wp:cNvGraphicFramePr>
+            <a:graphic xmlns:a="http://schemas.openxmlformats.org/drawingml/2006/main">
+              <a:graphicData uri="http://schemas.openxmlformats.org/drawingml/2006/picture">
+                <pic:pic xmlns:pic="http://schemas.openxmlformats.org/drawingml/2006/picture">
+                  <pic:nvPicPr>
+                    <pic:cNvPr id="0" name="Picture 4"/>
+                    <pic:cNvPicPr>
+                      <a:picLocks noChangeAspect="1" noChangeArrowheads="1"/>
+                    </pic:cNvPicPr>
+                  </pic:nvPicPr>
+                  <pic:blipFill>
+                    <a:blip r:embed="rId10" cstate="print"/>
+                    <a:srcRect/>
+                    <a:stretch>
+                      <a:fillRect/>
+                    </a:stretch>
+                  </pic:blipFill>
+                  <pic:spPr bwMode="auto">
+                    <a:xfrm>
+                      <a:off x="0" y="0"/>
+                      <a:ext cx="5274310" cy="3657463"/>
+                    </a:xfrm>
+                    <a:prstGeom prst="rect">
+                      <a:avLst/>
+                    </a:prstGeom>
+                    <a:noFill/>
+                    <a:ln w="9525">
+                      <a:noFill/>
+                      <a:miter lim="800000"/>
+                      <a:headEnd/>
+                      <a:tailEnd/>
+                    </a:ln>
+                  </pic:spPr>
+                </pic:pic>
+              </a:graphicData>
+            </a:graphic>
+          </wp:inline>
+        </w:drawing>
+      </w:r>
+    </w:p>
+    <w:p>
+      <w:pPr>
+        <w:rPr>
+          <w:b/>
+        </w:rPr>
+      </w:pPr>
+    </w:p>
+    <w:p>
+      <w:pPr>
+        <w:rPr>
           <w:b/>
         </w:rPr>
       </w:pPr>
@@ -722,7 +916,6 @@
     <w:p>
       <w:pPr>
         <w:rPr>
-          <w:rFonts w:hint="eastAsia"/>
           <w:b/>
         </w:rPr>
       </w:pPr>
@@ -739,7 +932,6 @@
           <w:b/>
           <w:noProof/>
         </w:rPr>
-        <w:lastRenderedPageBreak/>
         <w:drawing>
           <wp:inline distT="0" distB="0" distL="0" distR="0">
             <wp:extent cx="5274310" cy="3483035"/>
@@ -758,7 +950,7 @@
                     </pic:cNvPicPr>
                   </pic:nvPicPr>
                   <pic:blipFill>
-                    <a:blip r:embed="rId10" cstate="print"/>
+                    <a:blip r:embed="rId11" cstate="print"/>
                     <a:srcRect/>
                     <a:stretch>
                       <a:fillRect/>
@@ -788,9 +980,9 @@
       </w:r>
     </w:p>
     <w:sectPr>
-      <w:headerReference w:type="default" r:id="rId11"/>
-      <w:footerReference w:type="even" r:id="rId12"/>
-      <w:footerReference w:type="default" r:id="rId13"/>
+      <w:headerReference w:type="default" r:id="rId12"/>
+      <w:footerReference w:type="even" r:id="rId13"/>
+      <w:footerReference w:type="default" r:id="rId14"/>
       <w:pgSz w:w="11906" w:h="16838"/>
       <w:pgMar w:top="1440" w:right="1800" w:bottom="1440" w:left="1800" w:header="851" w:footer="992" w:gutter="0"/>
       <w:cols w:space="720"/>
@@ -801,7 +993,7 @@
 </file>
 
 <file path=word/endnotes.xml><?xml version="1.0" encoding="utf-8"?>
-<w:endnotes xmlns:ve="http://schemas.openxmlformats.org/markup-compatibility/2006" xmlns:o="urn:schemas-microsoft-com:office:office" xmlns:r="http://schemas.openxmlformats.org/officeDocument/2006/relationships" xmlns:m="http://schemas.openxmlformats.org/officeDocument/2006/math" xmlns:v="urn:schemas-microsoft-com:vml" xmlns:wp="http://schemas.openxmlformats.org/drawingml/2006/wordprocessingDrawing" xmlns:w10="urn:schemas-microsoft-com:office:word" xmlns:w="http://schemas.openxmlformats.org/wordprocessingml/2006/main" xmlns:wne="http://schemas.microsoft.com/office/word/2006/wordml">
+<w:endnotes xmlns:wpc="http://schemas.microsoft.com/office/word/2010/wordprocessingCanvas" xmlns:mc="http://schemas.openxmlformats.org/markup-compatibility/2006" xmlns:o="urn:schemas-microsoft-com:office:office" xmlns:r="http://schemas.openxmlformats.org/officeDocument/2006/relationships" xmlns:m="http://schemas.openxmlformats.org/officeDocument/2006/math" xmlns:v="urn:schemas-microsoft-com:vml" xmlns:wp14="http://schemas.microsoft.com/office/word/2010/wordprocessingDrawing" xmlns:wp="http://schemas.openxmlformats.org/drawingml/2006/wordprocessingDrawing" xmlns:w10="urn:schemas-microsoft-com:office:word" xmlns:w="http://schemas.openxmlformats.org/wordprocessingml/2006/main" xmlns:w14="http://schemas.microsoft.com/office/word/2010/wordml" xmlns:w15="http://schemas.microsoft.com/office/word/2012/wordml" xmlns:wpg="http://schemas.microsoft.com/office/word/2010/wordprocessingGroup" xmlns:wpi="http://schemas.microsoft.com/office/word/2010/wordprocessingInk" xmlns:wne="http://schemas.microsoft.com/office/word/2006/wordml" xmlns:wps="http://schemas.microsoft.com/office/word/2010/wordprocessingShape" mc:Ignorable="w14 w15 wp14">
   <w:endnote w:type="separator" w:id="-1">
     <w:p>
       <w:r>
@@ -820,7 +1012,7 @@
 </file>
 
 <file path=word/footer1.xml><?xml version="1.0" encoding="utf-8"?>
-<w:ftr xmlns:ve="http://schemas.openxmlformats.org/markup-compatibility/2006" xmlns:o="urn:schemas-microsoft-com:office:office" xmlns:r="http://schemas.openxmlformats.org/officeDocument/2006/relationships" xmlns:m="http://schemas.openxmlformats.org/officeDocument/2006/math" xmlns:v="urn:schemas-microsoft-com:vml" xmlns:wp="http://schemas.openxmlformats.org/drawingml/2006/wordprocessingDrawing" xmlns:w10="urn:schemas-microsoft-com:office:word" xmlns:w="http://schemas.openxmlformats.org/wordprocessingml/2006/main" xmlns:wne="http://schemas.microsoft.com/office/word/2006/wordml">
+<w:ftr xmlns:wpc="http://schemas.microsoft.com/office/word/2010/wordprocessingCanvas" xmlns:mc="http://schemas.openxmlformats.org/markup-compatibility/2006" xmlns:o="urn:schemas-microsoft-com:office:office" xmlns:r="http://schemas.openxmlformats.org/officeDocument/2006/relationships" xmlns:m="http://schemas.openxmlformats.org/officeDocument/2006/math" xmlns:v="urn:schemas-microsoft-com:vml" xmlns:wp14="http://schemas.microsoft.com/office/word/2010/wordprocessingDrawing" xmlns:wp="http://schemas.openxmlformats.org/drawingml/2006/wordprocessingDrawing" xmlns:w10="urn:schemas-microsoft-com:office:word" xmlns:w="http://schemas.openxmlformats.org/wordprocessingml/2006/main" xmlns:w14="http://schemas.microsoft.com/office/word/2010/wordml" xmlns:w15="http://schemas.microsoft.com/office/word/2012/wordml" xmlns:wpg="http://schemas.microsoft.com/office/word/2010/wordprocessingGroup" xmlns:wpi="http://schemas.microsoft.com/office/word/2010/wordprocessingInk" xmlns:wne="http://schemas.microsoft.com/office/word/2006/wordml" xmlns:wps="http://schemas.microsoft.com/office/word/2010/wordprocessingShape" mc:Ignorable="w14 w15 wp14">
   <w:p>
     <w:pPr>
       <w:pStyle w:val="a4"/>
@@ -858,7 +1050,7 @@
 </file>
 
 <file path=word/footer2.xml><?xml version="1.0" encoding="utf-8"?>
-<w:ftr xmlns:ve="http://schemas.openxmlformats.org/markup-compatibility/2006" xmlns:o="urn:schemas-microsoft-com:office:office" xmlns:r="http://schemas.openxmlformats.org/officeDocument/2006/relationships" xmlns:m="http://schemas.openxmlformats.org/officeDocument/2006/math" xmlns:v="urn:schemas-microsoft-com:vml" xmlns:wp="http://schemas.openxmlformats.org/drawingml/2006/wordprocessingDrawing" xmlns:w10="urn:schemas-microsoft-com:office:word" xmlns:w="http://schemas.openxmlformats.org/wordprocessingml/2006/main" xmlns:wne="http://schemas.microsoft.com/office/word/2006/wordml">
+<w:ftr xmlns:wpc="http://schemas.microsoft.com/office/word/2010/wordprocessingCanvas" xmlns:mc="http://schemas.openxmlformats.org/markup-compatibility/2006" xmlns:o="urn:schemas-microsoft-com:office:office" xmlns:r="http://schemas.openxmlformats.org/officeDocument/2006/relationships" xmlns:m="http://schemas.openxmlformats.org/officeDocument/2006/math" xmlns:v="urn:schemas-microsoft-com:vml" xmlns:wp14="http://schemas.microsoft.com/office/word/2010/wordprocessingDrawing" xmlns:wp="http://schemas.openxmlformats.org/drawingml/2006/wordprocessingDrawing" xmlns:w10="urn:schemas-microsoft-com:office:word" xmlns:w="http://schemas.openxmlformats.org/wordprocessingml/2006/main" xmlns:w14="http://schemas.microsoft.com/office/word/2010/wordml" xmlns:w15="http://schemas.microsoft.com/office/word/2012/wordml" xmlns:wpg="http://schemas.microsoft.com/office/word/2010/wordprocessingGroup" xmlns:wpi="http://schemas.microsoft.com/office/word/2010/wordprocessingInk" xmlns:wne="http://schemas.microsoft.com/office/word/2006/wordml" xmlns:wps="http://schemas.microsoft.com/office/word/2010/wordprocessingShape" mc:Ignorable="w14 w15 wp14">
   <w:p>
     <w:pPr>
       <w:pStyle w:val="a4"/>
@@ -897,7 +1089,7 @@
         <w:rStyle w:val="a6"/>
         <w:noProof/>
       </w:rPr>
-      <w:t>3</w:t>
+      <w:t>2</w:t>
     </w:r>
     <w:r>
       <w:rPr>
@@ -975,7 +1167,7 @@
 </file>
 
 <file path=word/footnotes.xml><?xml version="1.0" encoding="utf-8"?>
-<w:footnotes xmlns:ve="http://schemas.openxmlformats.org/markup-compatibility/2006" xmlns:o="urn:schemas-microsoft-com:office:office" xmlns:r="http://schemas.openxmlformats.org/officeDocument/2006/relationships" xmlns:m="http://schemas.openxmlformats.org/officeDocument/2006/math" xmlns:v="urn:schemas-microsoft-com:vml" xmlns:wp="http://schemas.openxmlformats.org/drawingml/2006/wordprocessingDrawing" xmlns:w10="urn:schemas-microsoft-com:office:word" xmlns:w="http://schemas.openxmlformats.org/wordprocessingml/2006/main" xmlns:wne="http://schemas.microsoft.com/office/word/2006/wordml">
+<w:footnotes xmlns:wpc="http://schemas.microsoft.com/office/word/2010/wordprocessingCanvas" xmlns:mc="http://schemas.openxmlformats.org/markup-compatibility/2006" xmlns:o="urn:schemas-microsoft-com:office:office" xmlns:r="http://schemas.openxmlformats.org/officeDocument/2006/relationships" xmlns:m="http://schemas.openxmlformats.org/officeDocument/2006/math" xmlns:v="urn:schemas-microsoft-com:vml" xmlns:wp14="http://schemas.microsoft.com/office/word/2010/wordprocessingDrawing" xmlns:wp="http://schemas.openxmlformats.org/drawingml/2006/wordprocessingDrawing" xmlns:w10="urn:schemas-microsoft-com:office:word" xmlns:w="http://schemas.openxmlformats.org/wordprocessingml/2006/main" xmlns:w14="http://schemas.microsoft.com/office/word/2010/wordml" xmlns:w15="http://schemas.microsoft.com/office/word/2012/wordml" xmlns:wpg="http://schemas.microsoft.com/office/word/2010/wordprocessingGroup" xmlns:wpi="http://schemas.microsoft.com/office/word/2010/wordprocessingInk" xmlns:wne="http://schemas.microsoft.com/office/word/2006/wordml" xmlns:wps="http://schemas.microsoft.com/office/word/2010/wordprocessingShape" mc:Ignorable="w14 w15 wp14">
   <w:footnote w:type="separator" w:id="-1">
     <w:p>
       <w:r>
@@ -994,7 +1186,7 @@
 </file>
 
 <file path=word/header1.xml><?xml version="1.0" encoding="utf-8"?>
-<w:hdr xmlns:ve="http://schemas.openxmlformats.org/markup-compatibility/2006" xmlns:o="urn:schemas-microsoft-com:office:office" xmlns:r="http://schemas.openxmlformats.org/officeDocument/2006/relationships" xmlns:m="http://schemas.openxmlformats.org/officeDocument/2006/math" xmlns:v="urn:schemas-microsoft-com:vml" xmlns:wp="http://schemas.openxmlformats.org/drawingml/2006/wordprocessingDrawing" xmlns:w10="urn:schemas-microsoft-com:office:word" xmlns:w="http://schemas.openxmlformats.org/wordprocessingml/2006/main" xmlns:wne="http://schemas.microsoft.com/office/word/2006/wordml">
+<w:hdr xmlns:wpc="http://schemas.microsoft.com/office/word/2010/wordprocessingCanvas" xmlns:mc="http://schemas.openxmlformats.org/markup-compatibility/2006" xmlns:o="urn:schemas-microsoft-com:office:office" xmlns:r="http://schemas.openxmlformats.org/officeDocument/2006/relationships" xmlns:m="http://schemas.openxmlformats.org/officeDocument/2006/math" xmlns:v="urn:schemas-microsoft-com:vml" xmlns:wp14="http://schemas.microsoft.com/office/word/2010/wordprocessingDrawing" xmlns:wp="http://schemas.openxmlformats.org/drawingml/2006/wordprocessingDrawing" xmlns:w10="urn:schemas-microsoft-com:office:word" xmlns:w="http://schemas.openxmlformats.org/wordprocessingml/2006/main" xmlns:w14="http://schemas.microsoft.com/office/word/2010/wordml" xmlns:w15="http://schemas.microsoft.com/office/word/2012/wordml" xmlns:wpg="http://schemas.microsoft.com/office/word/2010/wordprocessingGroup" xmlns:wpi="http://schemas.microsoft.com/office/word/2010/wordprocessingInk" xmlns:wne="http://schemas.microsoft.com/office/word/2006/wordml" xmlns:wps="http://schemas.microsoft.com/office/word/2010/wordprocessingShape" mc:Ignorable="w14 w15 wp14">
   <w:p>
     <w:pPr>
       <w:jc w:val="distribute"/>
@@ -1170,8 +1362,8 @@
 </file>
 
 <file path=word/numbering.xml><?xml version="1.0" encoding="utf-8"?>
-<w:numbering xmlns:ve="http://schemas.openxmlformats.org/markup-compatibility/2006" xmlns:o="urn:schemas-microsoft-com:office:office" xmlns:r="http://schemas.openxmlformats.org/officeDocument/2006/relationships" xmlns:m="http://schemas.openxmlformats.org/officeDocument/2006/math" xmlns:v="urn:schemas-microsoft-com:vml" xmlns:wp="http://schemas.openxmlformats.org/drawingml/2006/wordprocessingDrawing" xmlns:w10="urn:schemas-microsoft-com:office:word" xmlns:w="http://schemas.openxmlformats.org/wordprocessingml/2006/main" xmlns:wne="http://schemas.microsoft.com/office/word/2006/wordml">
-  <w:abstractNum w:abstractNumId="0">
+<w:numbering xmlns:wpc="http://schemas.microsoft.com/office/word/2010/wordprocessingCanvas" xmlns:mc="http://schemas.openxmlformats.org/markup-compatibility/2006" xmlns:o="urn:schemas-microsoft-com:office:office" xmlns:r="http://schemas.openxmlformats.org/officeDocument/2006/relationships" xmlns:m="http://schemas.openxmlformats.org/officeDocument/2006/math" xmlns:v="urn:schemas-microsoft-com:vml" xmlns:wp14="http://schemas.microsoft.com/office/word/2010/wordprocessingDrawing" xmlns:wp="http://schemas.openxmlformats.org/drawingml/2006/wordprocessingDrawing" xmlns:w10="urn:schemas-microsoft-com:office:word" xmlns:w="http://schemas.openxmlformats.org/wordprocessingml/2006/main" xmlns:w14="http://schemas.microsoft.com/office/word/2010/wordml" xmlns:w15="http://schemas.microsoft.com/office/word/2012/wordml" xmlns:wpg="http://schemas.microsoft.com/office/word/2010/wordprocessingGroup" xmlns:wpi="http://schemas.microsoft.com/office/word/2010/wordprocessingInk" xmlns:wne="http://schemas.microsoft.com/office/word/2006/wordml" xmlns:wps="http://schemas.microsoft.com/office/word/2010/wordprocessingShape" mc:Ignorable="w14 w15 wp14">
+  <w:abstractNum w:abstractNumId="0" w15:restartNumberingAfterBreak="0">
     <w:nsid w:val="5A6C3AD3"/>
     <w:multiLevelType w:val="hybridMultilevel"/>
     <w:tmpl w:val="6E0E7E4E"/>
@@ -1267,7 +1459,7 @@
 </file>
 
 <file path=word/styles.xml><?xml version="1.0" encoding="utf-8"?>
-<w:styles xmlns:r="http://schemas.openxmlformats.org/officeDocument/2006/relationships" xmlns:w="http://schemas.openxmlformats.org/wordprocessingml/2006/main">
+<w:styles xmlns:mc="http://schemas.openxmlformats.org/markup-compatibility/2006" xmlns:r="http://schemas.openxmlformats.org/officeDocument/2006/relationships" xmlns:w="http://schemas.openxmlformats.org/wordprocessingml/2006/main" xmlns:w14="http://schemas.microsoft.com/office/word/2010/wordml" xmlns:w15="http://schemas.microsoft.com/office/word/2012/wordml" mc:Ignorable="w14 w15">
   <w:docDefaults>
     <w:rPrDefault>
       <w:rPr>
@@ -1277,155 +1469,378 @@
     </w:rPrDefault>
     <w:pPrDefault/>
   </w:docDefaults>
-  <w:latentStyles w:defLockedState="0" w:defUIPriority="0" w:defSemiHidden="1" w:defUnhideWhenUsed="1" w:defQFormat="0" w:count="267">
-    <w:lsdException w:name="Normal" w:semiHidden="0" w:unhideWhenUsed="0" w:qFormat="1"/>
-    <w:lsdException w:name="heading 1" w:semiHidden="0" w:uiPriority="9" w:unhideWhenUsed="0" w:qFormat="1"/>
-    <w:lsdException w:name="heading 2" w:uiPriority="9" w:qFormat="1"/>
-    <w:lsdException w:name="heading 3" w:uiPriority="9" w:qFormat="1"/>
-    <w:lsdException w:name="heading 4" w:uiPriority="9" w:qFormat="1"/>
-    <w:lsdException w:name="heading 5" w:uiPriority="9" w:qFormat="1"/>
-    <w:lsdException w:name="heading 6" w:uiPriority="9" w:qFormat="1"/>
-    <w:lsdException w:name="heading 7" w:uiPriority="9" w:qFormat="1"/>
-    <w:lsdException w:name="heading 8" w:uiPriority="9" w:qFormat="1"/>
-    <w:lsdException w:name="heading 9" w:uiPriority="9" w:qFormat="1"/>
-    <w:lsdException w:name="toc 1" w:uiPriority="39"/>
-    <w:lsdException w:name="toc 2" w:uiPriority="39"/>
-    <w:lsdException w:name="toc 3" w:uiPriority="39"/>
-    <w:lsdException w:name="toc 4" w:uiPriority="39"/>
-    <w:lsdException w:name="toc 5" w:uiPriority="39"/>
-    <w:lsdException w:name="toc 6" w:uiPriority="39"/>
-    <w:lsdException w:name="toc 7" w:uiPriority="39"/>
-    <w:lsdException w:name="toc 8" w:uiPriority="39"/>
-    <w:lsdException w:name="toc 9" w:uiPriority="39"/>
-    <w:lsdException w:name="header" w:unhideWhenUsed="0"/>
-    <w:lsdException w:name="footer" w:unhideWhenUsed="0"/>
-    <w:lsdException w:name="caption" w:uiPriority="35" w:qFormat="1"/>
-    <w:lsdException w:name="page number" w:unhideWhenUsed="0"/>
-    <w:lsdException w:name="Title" w:semiHidden="0" w:uiPriority="10" w:unhideWhenUsed="0" w:qFormat="1"/>
-    <w:lsdException w:name="Default Paragraph Font" w:semiHidden="0" w:uiPriority="1"/>
-    <w:lsdException w:name="Subtitle" w:semiHidden="0" w:uiPriority="11" w:unhideWhenUsed="0" w:qFormat="1"/>
-    <w:lsdException w:name="Strong" w:semiHidden="0" w:uiPriority="22" w:unhideWhenUsed="0" w:qFormat="1"/>
-    <w:lsdException w:name="Emphasis" w:semiHidden="0" w:uiPriority="20" w:unhideWhenUsed="0" w:qFormat="1"/>
-    <w:lsdException w:name="HTML Top of Form" w:uiPriority="99"/>
-    <w:lsdException w:name="HTML Bottom of Form" w:uiPriority="99"/>
-    <w:lsdException w:name="Normal Table" w:semiHidden="0" w:uiPriority="99" w:qFormat="1"/>
-    <w:lsdException w:name="No List" w:uiPriority="99"/>
-    <w:lsdException w:name="Outline List 1" w:uiPriority="99"/>
-    <w:lsdException w:name="Outline List 2" w:uiPriority="99"/>
-    <w:lsdException w:name="Outline List 3" w:uiPriority="99"/>
-    <w:lsdException w:name="Balloon Text" w:semiHidden="0" w:uiPriority="99"/>
-    <w:lsdException w:name="Table Grid" w:semiHidden="0" w:uiPriority="59" w:unhideWhenUsed="0"/>
-    <w:lsdException w:name="Placeholder Text" w:uiPriority="99"/>
-    <w:lsdException w:name="No Spacing" w:uiPriority="99"/>
-    <w:lsdException w:name="Light Shading" w:semiHidden="0" w:uiPriority="60" w:unhideWhenUsed="0"/>
-    <w:lsdException w:name="Light List" w:semiHidden="0" w:uiPriority="61" w:unhideWhenUsed="0"/>
-    <w:lsdException w:name="Light Grid" w:semiHidden="0" w:uiPriority="62" w:unhideWhenUsed="0"/>
-    <w:lsdException w:name="Medium Shading 1" w:semiHidden="0" w:uiPriority="63" w:unhideWhenUsed="0"/>
-    <w:lsdException w:name="Medium Shading 2" w:semiHidden="0" w:uiPriority="64" w:unhideWhenUsed="0"/>
-    <w:lsdException w:name="Medium List 1" w:semiHidden="0" w:uiPriority="65" w:unhideWhenUsed="0"/>
-    <w:lsdException w:name="Medium List 2" w:semiHidden="0" w:uiPriority="66" w:unhideWhenUsed="0"/>
-    <w:lsdException w:name="Medium Grid 1" w:semiHidden="0" w:uiPriority="67" w:unhideWhenUsed="0"/>
-    <w:lsdException w:name="Medium Grid 2" w:semiHidden="0" w:uiPriority="68" w:unhideWhenUsed="0"/>
-    <w:lsdException w:name="Medium Grid 3" w:semiHidden="0" w:uiPriority="69" w:unhideWhenUsed="0"/>
-    <w:lsdException w:name="Dark List" w:semiHidden="0" w:uiPriority="70" w:unhideWhenUsed="0"/>
-    <w:lsdException w:name="Colorful Shading" w:semiHidden="0" w:uiPriority="71" w:unhideWhenUsed="0"/>
-    <w:lsdException w:name="Colorful List" w:semiHidden="0" w:uiPriority="72" w:unhideWhenUsed="0"/>
-    <w:lsdException w:name="Colorful Grid" w:semiHidden="0" w:uiPriority="73" w:unhideWhenUsed="0"/>
-    <w:lsdException w:name="Light Shading Accent 1" w:semiHidden="0" w:uiPriority="60" w:unhideWhenUsed="0"/>
-    <w:lsdException w:name="Light List Accent 1" w:semiHidden="0" w:uiPriority="61" w:unhideWhenUsed="0"/>
-    <w:lsdException w:name="Light Grid Accent 1" w:semiHidden="0" w:uiPriority="62" w:unhideWhenUsed="0"/>
-    <w:lsdException w:name="Medium Shading 1 Accent 1" w:semiHidden="0" w:uiPriority="63" w:unhideWhenUsed="0"/>
-    <w:lsdException w:name="Medium Shading 2 Accent 1" w:semiHidden="0" w:uiPriority="64" w:unhideWhenUsed="0"/>
-    <w:lsdException w:name="Medium List 1 Accent 1" w:semiHidden="0" w:uiPriority="65" w:unhideWhenUsed="0"/>
-    <w:lsdException w:name="Revision" w:uiPriority="99"/>
+  <w:latentStyles w:defLockedState="0" w:defUIPriority="0" w:defSemiHidden="0" w:defUnhideWhenUsed="0" w:defQFormat="0" w:count="371">
+    <w:lsdException w:name="Normal" w:qFormat="1"/>
+    <w:lsdException w:name="heading 1" w:uiPriority="9" w:qFormat="1"/>
+    <w:lsdException w:name="heading 2" w:semiHidden="1" w:uiPriority="9" w:unhideWhenUsed="1" w:qFormat="1"/>
+    <w:lsdException w:name="heading 3" w:semiHidden="1" w:uiPriority="9" w:unhideWhenUsed="1" w:qFormat="1"/>
+    <w:lsdException w:name="heading 4" w:semiHidden="1" w:uiPriority="9" w:unhideWhenUsed="1" w:qFormat="1"/>
+    <w:lsdException w:name="heading 5" w:semiHidden="1" w:uiPriority="9" w:unhideWhenUsed="1" w:qFormat="1"/>
+    <w:lsdException w:name="heading 6" w:semiHidden="1" w:uiPriority="9" w:unhideWhenUsed="1" w:qFormat="1"/>
+    <w:lsdException w:name="heading 7" w:semiHidden="1" w:uiPriority="9" w:unhideWhenUsed="1" w:qFormat="1"/>
+    <w:lsdException w:name="heading 8" w:semiHidden="1" w:uiPriority="9" w:unhideWhenUsed="1" w:qFormat="1"/>
+    <w:lsdException w:name="heading 9" w:semiHidden="1" w:uiPriority="9" w:unhideWhenUsed="1" w:qFormat="1"/>
+    <w:lsdException w:name="index 1" w:semiHidden="1" w:unhideWhenUsed="1"/>
+    <w:lsdException w:name="index 2" w:semiHidden="1" w:unhideWhenUsed="1"/>
+    <w:lsdException w:name="index 3" w:semiHidden="1" w:unhideWhenUsed="1"/>
+    <w:lsdException w:name="index 4" w:semiHidden="1" w:unhideWhenUsed="1"/>
+    <w:lsdException w:name="index 5" w:semiHidden="1" w:unhideWhenUsed="1"/>
+    <w:lsdException w:name="index 6" w:semiHidden="1" w:unhideWhenUsed="1"/>
+    <w:lsdException w:name="index 7" w:semiHidden="1" w:unhideWhenUsed="1"/>
+    <w:lsdException w:name="index 8" w:semiHidden="1" w:unhideWhenUsed="1"/>
+    <w:lsdException w:name="index 9" w:semiHidden="1" w:unhideWhenUsed="1"/>
+    <w:lsdException w:name="toc 1" w:semiHidden="1" w:uiPriority="39" w:unhideWhenUsed="1"/>
+    <w:lsdException w:name="toc 2" w:semiHidden="1" w:uiPriority="39" w:unhideWhenUsed="1"/>
+    <w:lsdException w:name="toc 3" w:semiHidden="1" w:uiPriority="39" w:unhideWhenUsed="1"/>
+    <w:lsdException w:name="toc 4" w:semiHidden="1" w:uiPriority="39" w:unhideWhenUsed="1"/>
+    <w:lsdException w:name="toc 5" w:semiHidden="1" w:uiPriority="39" w:unhideWhenUsed="1"/>
+    <w:lsdException w:name="toc 6" w:semiHidden="1" w:uiPriority="39" w:unhideWhenUsed="1"/>
+    <w:lsdException w:name="toc 7" w:semiHidden="1" w:uiPriority="39" w:unhideWhenUsed="1"/>
+    <w:lsdException w:name="toc 8" w:semiHidden="1" w:uiPriority="39" w:unhideWhenUsed="1"/>
+    <w:lsdException w:name="toc 9" w:semiHidden="1" w:uiPriority="39" w:unhideWhenUsed="1"/>
+    <w:lsdException w:name="Normal Indent" w:semiHidden="1" w:unhideWhenUsed="1"/>
+    <w:lsdException w:name="footnote text" w:semiHidden="1" w:unhideWhenUsed="1"/>
+    <w:lsdException w:name="annotation text" w:semiHidden="1" w:unhideWhenUsed="1"/>
+    <w:lsdException w:name="header" w:semiHidden="1"/>
+    <w:lsdException w:name="footer" w:semiHidden="1"/>
+    <w:lsdException w:name="index heading" w:semiHidden="1" w:unhideWhenUsed="1"/>
+    <w:lsdException w:name="caption" w:semiHidden="1" w:uiPriority="35" w:unhideWhenUsed="1" w:qFormat="1"/>
+    <w:lsdException w:name="table of figures" w:semiHidden="1" w:unhideWhenUsed="1"/>
+    <w:lsdException w:name="envelope address" w:semiHidden="1" w:unhideWhenUsed="1"/>
+    <w:lsdException w:name="envelope return" w:semiHidden="1" w:unhideWhenUsed="1"/>
+    <w:lsdException w:name="footnote reference" w:semiHidden="1" w:unhideWhenUsed="1"/>
+    <w:lsdException w:name="annotation reference" w:semiHidden="1" w:unhideWhenUsed="1"/>
+    <w:lsdException w:name="line number" w:semiHidden="1" w:unhideWhenUsed="1"/>
+    <w:lsdException w:name="page number" w:semiHidden="1"/>
+    <w:lsdException w:name="endnote reference" w:semiHidden="1" w:unhideWhenUsed="1"/>
+    <w:lsdException w:name="endnote text" w:semiHidden="1" w:unhideWhenUsed="1"/>
+    <w:lsdException w:name="table of authorities" w:semiHidden="1" w:unhideWhenUsed="1"/>
+    <w:lsdException w:name="macro" w:semiHidden="1" w:unhideWhenUsed="1"/>
+    <w:lsdException w:name="toa heading" w:semiHidden="1" w:unhideWhenUsed="1"/>
+    <w:lsdException w:name="List" w:semiHidden="1" w:unhideWhenUsed="1"/>
+    <w:lsdException w:name="List Bullet" w:semiHidden="1" w:unhideWhenUsed="1"/>
+    <w:lsdException w:name="List Number" w:semiHidden="1" w:unhideWhenUsed="1"/>
+    <w:lsdException w:name="List 2" w:semiHidden="1" w:unhideWhenUsed="1"/>
+    <w:lsdException w:name="List 3" w:semiHidden="1" w:unhideWhenUsed="1"/>
+    <w:lsdException w:name="List 4" w:semiHidden="1" w:unhideWhenUsed="1"/>
+    <w:lsdException w:name="List 5" w:semiHidden="1" w:unhideWhenUsed="1"/>
+    <w:lsdException w:name="List Bullet 2" w:semiHidden="1" w:unhideWhenUsed="1"/>
+    <w:lsdException w:name="List Bullet 3" w:semiHidden="1" w:unhideWhenUsed="1"/>
+    <w:lsdException w:name="List Bullet 4" w:semiHidden="1" w:unhideWhenUsed="1"/>
+    <w:lsdException w:name="List Bullet 5" w:semiHidden="1" w:unhideWhenUsed="1"/>
+    <w:lsdException w:name="List Number 2" w:semiHidden="1" w:unhideWhenUsed="1"/>
+    <w:lsdException w:name="List Number 3" w:semiHidden="1" w:unhideWhenUsed="1"/>
+    <w:lsdException w:name="List Number 4" w:semiHidden="1" w:unhideWhenUsed="1"/>
+    <w:lsdException w:name="List Number 5" w:semiHidden="1" w:unhideWhenUsed="1"/>
+    <w:lsdException w:name="Title" w:uiPriority="10" w:qFormat="1"/>
+    <w:lsdException w:name="Closing" w:semiHidden="1" w:unhideWhenUsed="1"/>
+    <w:lsdException w:name="Signature" w:semiHidden="1" w:unhideWhenUsed="1"/>
+    <w:lsdException w:name="Default Paragraph Font" w:uiPriority="1" w:unhideWhenUsed="1"/>
+    <w:lsdException w:name="Body Text" w:semiHidden="1" w:unhideWhenUsed="1"/>
+    <w:lsdException w:name="Body Text Indent" w:semiHidden="1" w:unhideWhenUsed="1"/>
+    <w:lsdException w:name="List Continue" w:semiHidden="1" w:unhideWhenUsed="1"/>
+    <w:lsdException w:name="List Continue 2" w:semiHidden="1" w:unhideWhenUsed="1"/>
+    <w:lsdException w:name="List Continue 3" w:semiHidden="1" w:unhideWhenUsed="1"/>
+    <w:lsdException w:name="List Continue 4" w:semiHidden="1" w:unhideWhenUsed="1"/>
+    <w:lsdException w:name="List Continue 5" w:semiHidden="1" w:unhideWhenUsed="1"/>
+    <w:lsdException w:name="Message Header" w:semiHidden="1" w:unhideWhenUsed="1"/>
+    <w:lsdException w:name="Subtitle" w:uiPriority="11" w:qFormat="1"/>
+    <w:lsdException w:name="Salutation" w:semiHidden="1" w:unhideWhenUsed="1"/>
+    <w:lsdException w:name="Date" w:semiHidden="1" w:unhideWhenUsed="1"/>
+    <w:lsdException w:name="Body Text First Indent" w:semiHidden="1" w:unhideWhenUsed="1"/>
+    <w:lsdException w:name="Body Text First Indent 2" w:semiHidden="1" w:unhideWhenUsed="1"/>
+    <w:lsdException w:name="Note Heading" w:semiHidden="1" w:unhideWhenUsed="1"/>
+    <w:lsdException w:name="Body Text 2" w:semiHidden="1" w:unhideWhenUsed="1"/>
+    <w:lsdException w:name="Body Text 3" w:semiHidden="1" w:unhideWhenUsed="1"/>
+    <w:lsdException w:name="Body Text Indent 2" w:semiHidden="1" w:unhideWhenUsed="1"/>
+    <w:lsdException w:name="Body Text Indent 3" w:semiHidden="1" w:unhideWhenUsed="1"/>
+    <w:lsdException w:name="Block Text" w:semiHidden="1" w:unhideWhenUsed="1"/>
+    <w:lsdException w:name="Hyperlink" w:semiHidden="1" w:unhideWhenUsed="1"/>
+    <w:lsdException w:name="FollowedHyperlink" w:semiHidden="1" w:unhideWhenUsed="1"/>
+    <w:lsdException w:name="Strong" w:uiPriority="22" w:qFormat="1"/>
+    <w:lsdException w:name="Emphasis" w:uiPriority="20" w:qFormat="1"/>
+    <w:lsdException w:name="Document Map" w:semiHidden="1" w:unhideWhenUsed="1"/>
+    <w:lsdException w:name="Plain Text" w:semiHidden="1" w:unhideWhenUsed="1"/>
+    <w:lsdException w:name="E-mail Signature" w:semiHidden="1" w:unhideWhenUsed="1"/>
+    <w:lsdException w:name="HTML Top of Form" w:semiHidden="1" w:uiPriority="99" w:unhideWhenUsed="1"/>
+    <w:lsdException w:name="HTML Bottom of Form" w:semiHidden="1" w:uiPriority="99" w:unhideWhenUsed="1"/>
+    <w:lsdException w:name="Normal (Web)" w:semiHidden="1" w:unhideWhenUsed="1"/>
+    <w:lsdException w:name="HTML Acronym" w:semiHidden="1" w:unhideWhenUsed="1"/>
+    <w:lsdException w:name="HTML Address" w:semiHidden="1" w:unhideWhenUsed="1"/>
+    <w:lsdException w:name="HTML Cite" w:semiHidden="1" w:unhideWhenUsed="1"/>
+    <w:lsdException w:name="HTML Code" w:semiHidden="1" w:unhideWhenUsed="1"/>
+    <w:lsdException w:name="HTML Definition" w:semiHidden="1" w:unhideWhenUsed="1"/>
+    <w:lsdException w:name="HTML Keyboard" w:semiHidden="1" w:unhideWhenUsed="1"/>
+    <w:lsdException w:name="HTML Preformatted" w:semiHidden="1" w:unhideWhenUsed="1"/>
+    <w:lsdException w:name="HTML Sample" w:semiHidden="1" w:unhideWhenUsed="1"/>
+    <w:lsdException w:name="HTML Typewriter" w:semiHidden="1" w:unhideWhenUsed="1"/>
+    <w:lsdException w:name="HTML Variable" w:semiHidden="1" w:unhideWhenUsed="1"/>
+    <w:lsdException w:name="Normal Table" w:semiHidden="1" w:uiPriority="99" w:unhideWhenUsed="1" w:qFormat="1"/>
+    <w:lsdException w:name="annotation subject" w:semiHidden="1" w:unhideWhenUsed="1"/>
+    <w:lsdException w:name="No List" w:semiHidden="1" w:uiPriority="99" w:unhideWhenUsed="1"/>
+    <w:lsdException w:name="Outline List 1" w:semiHidden="1" w:uiPriority="99" w:unhideWhenUsed="1"/>
+    <w:lsdException w:name="Outline List 2" w:semiHidden="1" w:uiPriority="99" w:unhideWhenUsed="1"/>
+    <w:lsdException w:name="Outline List 3" w:semiHidden="1" w:uiPriority="99" w:unhideWhenUsed="1"/>
+    <w:lsdException w:name="Table Simple 1" w:semiHidden="1" w:unhideWhenUsed="1"/>
+    <w:lsdException w:name="Table Simple 2" w:semiHidden="1" w:unhideWhenUsed="1"/>
+    <w:lsdException w:name="Table Simple 3" w:semiHidden="1" w:unhideWhenUsed="1"/>
+    <w:lsdException w:name="Table Classic 1" w:semiHidden="1" w:unhideWhenUsed="1"/>
+    <w:lsdException w:name="Table Classic 2" w:semiHidden="1" w:unhideWhenUsed="1"/>
+    <w:lsdException w:name="Table Classic 3" w:semiHidden="1" w:unhideWhenUsed="1"/>
+    <w:lsdException w:name="Table Classic 4" w:semiHidden="1" w:unhideWhenUsed="1"/>
+    <w:lsdException w:name="Table Colorful 1" w:semiHidden="1" w:unhideWhenUsed="1"/>
+    <w:lsdException w:name="Table Colorful 2" w:semiHidden="1" w:unhideWhenUsed="1"/>
+    <w:lsdException w:name="Table Colorful 3" w:semiHidden="1" w:unhideWhenUsed="1"/>
+    <w:lsdException w:name="Table Columns 1" w:semiHidden="1" w:unhideWhenUsed="1"/>
+    <w:lsdException w:name="Table Columns 2" w:semiHidden="1" w:unhideWhenUsed="1"/>
+    <w:lsdException w:name="Table Columns 3" w:semiHidden="1" w:unhideWhenUsed="1"/>
+    <w:lsdException w:name="Table Columns 4" w:semiHidden="1" w:unhideWhenUsed="1"/>
+    <w:lsdException w:name="Table Columns 5" w:semiHidden="1" w:unhideWhenUsed="1"/>
+    <w:lsdException w:name="Table Grid 1" w:semiHidden="1" w:unhideWhenUsed="1"/>
+    <w:lsdException w:name="Table Grid 2" w:semiHidden="1" w:unhideWhenUsed="1"/>
+    <w:lsdException w:name="Table Grid 3" w:semiHidden="1" w:unhideWhenUsed="1"/>
+    <w:lsdException w:name="Table Grid 4" w:semiHidden="1" w:unhideWhenUsed="1"/>
+    <w:lsdException w:name="Table Grid 5" w:semiHidden="1" w:unhideWhenUsed="1"/>
+    <w:lsdException w:name="Table Grid 6" w:semiHidden="1" w:unhideWhenUsed="1"/>
+    <w:lsdException w:name="Table Grid 7" w:semiHidden="1" w:unhideWhenUsed="1"/>
+    <w:lsdException w:name="Table Grid 8" w:semiHidden="1" w:unhideWhenUsed="1"/>
+    <w:lsdException w:name="Table List 1" w:semiHidden="1" w:unhideWhenUsed="1"/>
+    <w:lsdException w:name="Table List 2" w:semiHidden="1" w:unhideWhenUsed="1"/>
+    <w:lsdException w:name="Table List 3" w:semiHidden="1" w:unhideWhenUsed="1"/>
+    <w:lsdException w:name="Table List 4" w:semiHidden="1" w:unhideWhenUsed="1"/>
+    <w:lsdException w:name="Table List 5" w:semiHidden="1" w:unhideWhenUsed="1"/>
+    <w:lsdException w:name="Table List 6" w:semiHidden="1" w:unhideWhenUsed="1"/>
+    <w:lsdException w:name="Table List 7" w:semiHidden="1" w:unhideWhenUsed="1"/>
+    <w:lsdException w:name="Table List 8" w:semiHidden="1" w:unhideWhenUsed="1"/>
+    <w:lsdException w:name="Table 3D effects 1" w:semiHidden="1" w:unhideWhenUsed="1"/>
+    <w:lsdException w:name="Table 3D effects 2" w:semiHidden="1" w:unhideWhenUsed="1"/>
+    <w:lsdException w:name="Table 3D effects 3" w:semiHidden="1" w:unhideWhenUsed="1"/>
+    <w:lsdException w:name="Table Contemporary" w:semiHidden="1" w:unhideWhenUsed="1"/>
+    <w:lsdException w:name="Table Elegant" w:semiHidden="1" w:unhideWhenUsed="1"/>
+    <w:lsdException w:name="Table Professional" w:semiHidden="1" w:unhideWhenUsed="1"/>
+    <w:lsdException w:name="Table Subtle 1" w:semiHidden="1" w:unhideWhenUsed="1"/>
+    <w:lsdException w:name="Table Subtle 2" w:semiHidden="1" w:unhideWhenUsed="1"/>
+    <w:lsdException w:name="Table Web 1" w:semiHidden="1" w:unhideWhenUsed="1"/>
+    <w:lsdException w:name="Table Web 2" w:semiHidden="1" w:unhideWhenUsed="1"/>
+    <w:lsdException w:name="Table Web 3" w:semiHidden="1" w:unhideWhenUsed="1"/>
+    <w:lsdException w:name="Balloon Text" w:uiPriority="99" w:unhideWhenUsed="1"/>
+    <w:lsdException w:name="Table Grid" w:uiPriority="59"/>
+    <w:lsdException w:name="Table Theme" w:semiHidden="1" w:unhideWhenUsed="1"/>
+    <w:lsdException w:name="Placeholder Text" w:semiHidden="1" w:uiPriority="99" w:unhideWhenUsed="1"/>
+    <w:lsdException w:name="No Spacing" w:semiHidden="1" w:uiPriority="99" w:unhideWhenUsed="1"/>
+    <w:lsdException w:name="Light Shading" w:uiPriority="60"/>
+    <w:lsdException w:name="Light List" w:uiPriority="61"/>
+    <w:lsdException w:name="Light Grid" w:uiPriority="62"/>
+    <w:lsdException w:name="Medium Shading 1" w:uiPriority="63"/>
+    <w:lsdException w:name="Medium Shading 2" w:uiPriority="64"/>
+    <w:lsdException w:name="Medium List 1" w:uiPriority="65"/>
+    <w:lsdException w:name="Medium List 2" w:uiPriority="66"/>
+    <w:lsdException w:name="Medium Grid 1" w:uiPriority="67"/>
+    <w:lsdException w:name="Medium Grid 2" w:uiPriority="68"/>
+    <w:lsdException w:name="Medium Grid 3" w:uiPriority="69"/>
+    <w:lsdException w:name="Dark List" w:uiPriority="70"/>
+    <w:lsdException w:name="Colorful Shading" w:uiPriority="71"/>
+    <w:lsdException w:name="Colorful List" w:uiPriority="72"/>
+    <w:lsdException w:name="Colorful Grid" w:uiPriority="73"/>
+    <w:lsdException w:name="Light Shading Accent 1" w:uiPriority="60"/>
+    <w:lsdException w:name="Light List Accent 1" w:uiPriority="61"/>
+    <w:lsdException w:name="Light Grid Accent 1" w:uiPriority="62"/>
+    <w:lsdException w:name="Medium Shading 1 Accent 1" w:uiPriority="63"/>
+    <w:lsdException w:name="Medium Shading 2 Accent 1" w:uiPriority="64"/>
+    <w:lsdException w:name="Medium List 1 Accent 1" w:uiPriority="65"/>
+    <w:lsdException w:name="Revision" w:semiHidden="1" w:uiPriority="99"/>
     <w:lsdException w:name="List Paragraph" w:uiPriority="99"/>
     <w:lsdException w:name="Quote" w:uiPriority="99"/>
     <w:lsdException w:name="Intense Quote" w:uiPriority="99"/>
-    <w:lsdException w:name="Medium List 2 Accent 1" w:semiHidden="0" w:uiPriority="66" w:unhideWhenUsed="0"/>
-    <w:lsdException w:name="Medium Grid 1 Accent 1" w:semiHidden="0" w:uiPriority="67" w:unhideWhenUsed="0"/>
-    <w:lsdException w:name="Medium Grid 2 Accent 1" w:semiHidden="0" w:uiPriority="68" w:unhideWhenUsed="0"/>
-    <w:lsdException w:name="Medium Grid 3 Accent 1" w:semiHidden="0" w:uiPriority="69" w:unhideWhenUsed="0"/>
-    <w:lsdException w:name="Dark List Accent 1" w:semiHidden="0" w:uiPriority="70" w:unhideWhenUsed="0"/>
-    <w:lsdException w:name="Colorful Shading Accent 1" w:semiHidden="0" w:uiPriority="71" w:unhideWhenUsed="0"/>
-    <w:lsdException w:name="Colorful List Accent 1" w:semiHidden="0" w:uiPriority="72" w:unhideWhenUsed="0"/>
-    <w:lsdException w:name="Colorful Grid Accent 1" w:semiHidden="0" w:uiPriority="73" w:unhideWhenUsed="0"/>
-    <w:lsdException w:name="Light Shading Accent 2" w:semiHidden="0" w:uiPriority="60" w:unhideWhenUsed="0"/>
-    <w:lsdException w:name="Light List Accent 2" w:semiHidden="0" w:uiPriority="61" w:unhideWhenUsed="0"/>
-    <w:lsdException w:name="Light Grid Accent 2" w:semiHidden="0" w:uiPriority="62" w:unhideWhenUsed="0"/>
-    <w:lsdException w:name="Medium Shading 1 Accent 2" w:semiHidden="0" w:uiPriority="63" w:unhideWhenUsed="0"/>
-    <w:lsdException w:name="Medium Shading 2 Accent 2" w:semiHidden="0" w:uiPriority="64" w:unhideWhenUsed="0"/>
-    <w:lsdException w:name="Medium List 1 Accent 2" w:semiHidden="0" w:uiPriority="65" w:unhideWhenUsed="0"/>
-    <w:lsdException w:name="Medium List 2 Accent 2" w:semiHidden="0" w:uiPriority="66" w:unhideWhenUsed="0"/>
-    <w:lsdException w:name="Medium Grid 1 Accent 2" w:semiHidden="0" w:uiPriority="67" w:unhideWhenUsed="0"/>
-    <w:lsdException w:name="Medium Grid 2 Accent 2" w:semiHidden="0" w:uiPriority="68" w:unhideWhenUsed="0"/>
-    <w:lsdException w:name="Medium Grid 3 Accent 2" w:semiHidden="0" w:uiPriority="69" w:unhideWhenUsed="0"/>
-    <w:lsdException w:name="Dark List Accent 2" w:semiHidden="0" w:uiPriority="70" w:unhideWhenUsed="0"/>
-    <w:lsdException w:name="Colorful Shading Accent 2" w:semiHidden="0" w:uiPriority="71" w:unhideWhenUsed="0"/>
-    <w:lsdException w:name="Colorful List Accent 2" w:semiHidden="0" w:uiPriority="72" w:unhideWhenUsed="0"/>
-    <w:lsdException w:name="Colorful Grid Accent 2" w:semiHidden="0" w:uiPriority="73" w:unhideWhenUsed="0"/>
-    <w:lsdException w:name="Light Shading Accent 3" w:semiHidden="0" w:uiPriority="60" w:unhideWhenUsed="0"/>
-    <w:lsdException w:name="Light List Accent 3" w:semiHidden="0" w:uiPriority="61" w:unhideWhenUsed="0"/>
-    <w:lsdException w:name="Light Grid Accent 3" w:semiHidden="0" w:uiPriority="62" w:unhideWhenUsed="0"/>
-    <w:lsdException w:name="Medium Shading 1 Accent 3" w:semiHidden="0" w:uiPriority="63" w:unhideWhenUsed="0"/>
-    <w:lsdException w:name="Medium Shading 2 Accent 3" w:semiHidden="0" w:uiPriority="64" w:unhideWhenUsed="0"/>
-    <w:lsdException w:name="Medium List 1 Accent 3" w:semiHidden="0" w:uiPriority="65" w:unhideWhenUsed="0"/>
-    <w:lsdException w:name="Medium List 2 Accent 3" w:semiHidden="0" w:uiPriority="66" w:unhideWhenUsed="0"/>
-    <w:lsdException w:name="Medium Grid 1 Accent 3" w:semiHidden="0" w:uiPriority="67" w:unhideWhenUsed="0"/>
-    <w:lsdException w:name="Medium Grid 2 Accent 3" w:semiHidden="0" w:uiPriority="68" w:unhideWhenUsed="0"/>
-    <w:lsdException w:name="Medium Grid 3 Accent 3" w:semiHidden="0" w:uiPriority="69" w:unhideWhenUsed="0"/>
-    <w:lsdException w:name="Dark List Accent 3" w:semiHidden="0" w:uiPriority="70" w:unhideWhenUsed="0"/>
-    <w:lsdException w:name="Colorful Shading Accent 3" w:semiHidden="0" w:uiPriority="71" w:unhideWhenUsed="0"/>
-    <w:lsdException w:name="Colorful List Accent 3" w:semiHidden="0" w:uiPriority="72" w:unhideWhenUsed="0"/>
-    <w:lsdException w:name="Colorful Grid Accent 3" w:semiHidden="0" w:uiPriority="73" w:unhideWhenUsed="0"/>
-    <w:lsdException w:name="Light Shading Accent 4" w:semiHidden="0" w:uiPriority="60" w:unhideWhenUsed="0"/>
-    <w:lsdException w:name="Light List Accent 4" w:semiHidden="0" w:uiPriority="61" w:unhideWhenUsed="0"/>
-    <w:lsdException w:name="Light Grid Accent 4" w:semiHidden="0" w:uiPriority="62" w:unhideWhenUsed="0"/>
-    <w:lsdException w:name="Medium Shading 1 Accent 4" w:semiHidden="0" w:uiPriority="63" w:unhideWhenUsed="0"/>
-    <w:lsdException w:name="Medium Shading 2 Accent 4" w:semiHidden="0" w:uiPriority="64" w:unhideWhenUsed="0"/>
-    <w:lsdException w:name="Medium List 1 Accent 4" w:semiHidden="0" w:uiPriority="65" w:unhideWhenUsed="0"/>
-    <w:lsdException w:name="Medium List 2 Accent 4" w:semiHidden="0" w:uiPriority="66" w:unhideWhenUsed="0"/>
-    <w:lsdException w:name="Medium Grid 1 Accent 4" w:semiHidden="0" w:uiPriority="67" w:unhideWhenUsed="0"/>
-    <w:lsdException w:name="Medium Grid 2 Accent 4" w:semiHidden="0" w:uiPriority="68" w:unhideWhenUsed="0"/>
-    <w:lsdException w:name="Medium Grid 3 Accent 4" w:semiHidden="0" w:uiPriority="69" w:unhideWhenUsed="0"/>
-    <w:lsdException w:name="Dark List Accent 4" w:semiHidden="0" w:uiPriority="70" w:unhideWhenUsed="0"/>
-    <w:lsdException w:name="Colorful Shading Accent 4" w:semiHidden="0" w:uiPriority="71" w:unhideWhenUsed="0"/>
-    <w:lsdException w:name="Colorful List Accent 4" w:semiHidden="0" w:uiPriority="72" w:unhideWhenUsed="0"/>
-    <w:lsdException w:name="Colorful Grid Accent 4" w:semiHidden="0" w:uiPriority="73" w:unhideWhenUsed="0"/>
-    <w:lsdException w:name="Light Shading Accent 5" w:semiHidden="0" w:uiPriority="60" w:unhideWhenUsed="0"/>
-    <w:lsdException w:name="Light List Accent 5" w:semiHidden="0" w:uiPriority="61" w:unhideWhenUsed="0"/>
-    <w:lsdException w:name="Light Grid Accent 5" w:semiHidden="0" w:uiPriority="62" w:unhideWhenUsed="0"/>
-    <w:lsdException w:name="Medium Shading 1 Accent 5" w:semiHidden="0" w:uiPriority="63" w:unhideWhenUsed="0"/>
-    <w:lsdException w:name="Medium Shading 2 Accent 5" w:semiHidden="0" w:uiPriority="64" w:unhideWhenUsed="0"/>
-    <w:lsdException w:name="Medium List 1 Accent 5" w:semiHidden="0" w:uiPriority="65" w:unhideWhenUsed="0"/>
-    <w:lsdException w:name="Medium List 2 Accent 5" w:semiHidden="0" w:uiPriority="66" w:unhideWhenUsed="0"/>
-    <w:lsdException w:name="Medium Grid 1 Accent 5" w:semiHidden="0" w:uiPriority="67" w:unhideWhenUsed="0"/>
-    <w:lsdException w:name="Medium Grid 2 Accent 5" w:semiHidden="0" w:uiPriority="68" w:unhideWhenUsed="0"/>
-    <w:lsdException w:name="Medium Grid 3 Accent 5" w:semiHidden="0" w:uiPriority="69" w:unhideWhenUsed="0"/>
-    <w:lsdException w:name="Dark List Accent 5" w:semiHidden="0" w:uiPriority="70" w:unhideWhenUsed="0"/>
-    <w:lsdException w:name="Colorful Shading Accent 5" w:semiHidden="0" w:uiPriority="71" w:unhideWhenUsed="0"/>
-    <w:lsdException w:name="Colorful List Accent 5" w:semiHidden="0" w:uiPriority="72" w:unhideWhenUsed="0"/>
-    <w:lsdException w:name="Colorful Grid Accent 5" w:semiHidden="0" w:uiPriority="73" w:unhideWhenUsed="0"/>
-    <w:lsdException w:name="Light Shading Accent 6" w:semiHidden="0" w:uiPriority="60" w:unhideWhenUsed="0"/>
-    <w:lsdException w:name="Light List Accent 6" w:semiHidden="0" w:uiPriority="61" w:unhideWhenUsed="0"/>
-    <w:lsdException w:name="Light Grid Accent 6" w:semiHidden="0" w:uiPriority="62" w:unhideWhenUsed="0"/>
-    <w:lsdException w:name="Medium Shading 1 Accent 6" w:semiHidden="0" w:uiPriority="63" w:unhideWhenUsed="0"/>
-    <w:lsdException w:name="Medium Shading 2 Accent 6" w:semiHidden="0" w:uiPriority="64" w:unhideWhenUsed="0"/>
-    <w:lsdException w:name="Medium List 1 Accent 6" w:semiHidden="0" w:uiPriority="65" w:unhideWhenUsed="0"/>
-    <w:lsdException w:name="Medium List 2 Accent 6" w:semiHidden="0" w:uiPriority="66" w:unhideWhenUsed="0"/>
-    <w:lsdException w:name="Medium Grid 1 Accent 6" w:semiHidden="0" w:uiPriority="67" w:unhideWhenUsed="0"/>
-    <w:lsdException w:name="Medium Grid 2 Accent 6" w:semiHidden="0" w:uiPriority="68" w:unhideWhenUsed="0"/>
-    <w:lsdException w:name="Medium Grid 3 Accent 6" w:semiHidden="0" w:uiPriority="69" w:unhideWhenUsed="0"/>
-    <w:lsdException w:name="Dark List Accent 6" w:semiHidden="0" w:uiPriority="70" w:unhideWhenUsed="0"/>
-    <w:lsdException w:name="Colorful Shading Accent 6" w:semiHidden="0" w:uiPriority="71" w:unhideWhenUsed="0"/>
-    <w:lsdException w:name="Colorful List Accent 6" w:semiHidden="0" w:uiPriority="72" w:unhideWhenUsed="0"/>
-    <w:lsdException w:name="Colorful Grid Accent 6" w:semiHidden="0" w:uiPriority="73" w:unhideWhenUsed="0"/>
-    <w:lsdException w:name="Subtle Emphasis" w:semiHidden="0" w:uiPriority="19" w:unhideWhenUsed="0" w:qFormat="1"/>
-    <w:lsdException w:name="Intense Emphasis" w:semiHidden="0" w:uiPriority="21" w:unhideWhenUsed="0" w:qFormat="1"/>
-    <w:lsdException w:name="Subtle Reference" w:semiHidden="0" w:uiPriority="31" w:unhideWhenUsed="0" w:qFormat="1"/>
-    <w:lsdException w:name="Intense Reference" w:semiHidden="0" w:uiPriority="32" w:unhideWhenUsed="0" w:qFormat="1"/>
-    <w:lsdException w:name="Book Title" w:semiHidden="0" w:uiPriority="33" w:unhideWhenUsed="0" w:qFormat="1"/>
-    <w:lsdException w:name="Bibliography" w:uiPriority="37"/>
-    <w:lsdException w:name="TOC Heading" w:uiPriority="39" w:qFormat="1"/>
+    <w:lsdException w:name="Medium List 2 Accent 1" w:uiPriority="66"/>
+    <w:lsdException w:name="Medium Grid 1 Accent 1" w:uiPriority="67"/>
+    <w:lsdException w:name="Medium Grid 2 Accent 1" w:uiPriority="68"/>
+    <w:lsdException w:name="Medium Grid 3 Accent 1" w:uiPriority="69"/>
+    <w:lsdException w:name="Dark List Accent 1" w:uiPriority="70"/>
+    <w:lsdException w:name="Colorful Shading Accent 1" w:uiPriority="71"/>
+    <w:lsdException w:name="Colorful List Accent 1" w:uiPriority="72"/>
+    <w:lsdException w:name="Colorful Grid Accent 1" w:uiPriority="73"/>
+    <w:lsdException w:name="Light Shading Accent 2" w:uiPriority="60"/>
+    <w:lsdException w:name="Light List Accent 2" w:uiPriority="61"/>
+    <w:lsdException w:name="Light Grid Accent 2" w:uiPriority="62"/>
+    <w:lsdException w:name="Medium Shading 1 Accent 2" w:uiPriority="63"/>
+    <w:lsdException w:name="Medium Shading 2 Accent 2" w:uiPriority="64"/>
+    <w:lsdException w:name="Medium List 1 Accent 2" w:uiPriority="65"/>
+    <w:lsdException w:name="Medium List 2 Accent 2" w:uiPriority="66"/>
+    <w:lsdException w:name="Medium Grid 1 Accent 2" w:uiPriority="67"/>
+    <w:lsdException w:name="Medium Grid 2 Accent 2" w:uiPriority="68"/>
+    <w:lsdException w:name="Medium Grid 3 Accent 2" w:uiPriority="69"/>
+    <w:lsdException w:name="Dark List Accent 2" w:uiPriority="70"/>
+    <w:lsdException w:name="Colorful Shading Accent 2" w:uiPriority="71"/>
+    <w:lsdException w:name="Colorful List Accent 2" w:uiPriority="72"/>
+    <w:lsdException w:name="Colorful Grid Accent 2" w:uiPriority="73"/>
+    <w:lsdException w:name="Light Shading Accent 3" w:uiPriority="60"/>
+    <w:lsdException w:name="Light List Accent 3" w:uiPriority="61"/>
+    <w:lsdException w:name="Light Grid Accent 3" w:uiPriority="62"/>
+    <w:lsdException w:name="Medium Shading 1 Accent 3" w:uiPriority="63"/>
+    <w:lsdException w:name="Medium Shading 2 Accent 3" w:uiPriority="64"/>
+    <w:lsdException w:name="Medium List 1 Accent 3" w:uiPriority="65"/>
+    <w:lsdException w:name="Medium List 2 Accent 3" w:uiPriority="66"/>
+    <w:lsdException w:name="Medium Grid 1 Accent 3" w:uiPriority="67"/>
+    <w:lsdException w:name="Medium Grid 2 Accent 3" w:uiPriority="68"/>
+    <w:lsdException w:name="Medium Grid 3 Accent 3" w:uiPriority="69"/>
+    <w:lsdException w:name="Dark List Accent 3" w:uiPriority="70"/>
+    <w:lsdException w:name="Colorful Shading Accent 3" w:uiPriority="71"/>
+    <w:lsdException w:name="Colorful List Accent 3" w:uiPriority="72"/>
+    <w:lsdException w:name="Colorful Grid Accent 3" w:uiPriority="73"/>
+    <w:lsdException w:name="Light Shading Accent 4" w:uiPriority="60"/>
+    <w:lsdException w:name="Light List Accent 4" w:uiPriority="61"/>
+    <w:lsdException w:name="Light Grid Accent 4" w:uiPriority="62"/>
+    <w:lsdException w:name="Medium Shading 1 Accent 4" w:uiPriority="63"/>
+    <w:lsdException w:name="Medium Shading 2 Accent 4" w:uiPriority="64"/>
+    <w:lsdException w:name="Medium List 1 Accent 4" w:uiPriority="65"/>
+    <w:lsdException w:name="Medium List 2 Accent 4" w:uiPriority="66"/>
+    <w:lsdException w:name="Medium Grid 1 Accent 4" w:uiPriority="67"/>
+    <w:lsdException w:name="Medium Grid 2 Accent 4" w:uiPriority="68"/>
+    <w:lsdException w:name="Medium Grid 3 Accent 4" w:uiPriority="69"/>
+    <w:lsdException w:name="Dark List Accent 4" w:uiPriority="70"/>
+    <w:lsdException w:name="Colorful Shading Accent 4" w:uiPriority="71"/>
+    <w:lsdException w:name="Colorful List Accent 4" w:uiPriority="72"/>
+    <w:lsdException w:name="Colorful Grid Accent 4" w:uiPriority="73"/>
+    <w:lsdException w:name="Light Shading Accent 5" w:uiPriority="60"/>
+    <w:lsdException w:name="Light List Accent 5" w:uiPriority="61"/>
+    <w:lsdException w:name="Light Grid Accent 5" w:uiPriority="62"/>
+    <w:lsdException w:name="Medium Shading 1 Accent 5" w:uiPriority="63"/>
+    <w:lsdException w:name="Medium Shading 2 Accent 5" w:uiPriority="64"/>
+    <w:lsdException w:name="Medium List 1 Accent 5" w:uiPriority="65"/>
+    <w:lsdException w:name="Medium List 2 Accent 5" w:uiPriority="66"/>
+    <w:lsdException w:name="Medium Grid 1 Accent 5" w:uiPriority="67"/>
+    <w:lsdException w:name="Medium Grid 2 Accent 5" w:uiPriority="68"/>
+    <w:lsdException w:name="Medium Grid 3 Accent 5" w:uiPriority="69"/>
+    <w:lsdException w:name="Dark List Accent 5" w:uiPriority="70"/>
+    <w:lsdException w:name="Colorful Shading Accent 5" w:uiPriority="71"/>
+    <w:lsdException w:name="Colorful List Accent 5" w:uiPriority="72"/>
+    <w:lsdException w:name="Colorful Grid Accent 5" w:uiPriority="73"/>
+    <w:lsdException w:name="Light Shading Accent 6" w:uiPriority="60"/>
+    <w:lsdException w:name="Light List Accent 6" w:uiPriority="61"/>
+    <w:lsdException w:name="Light Grid Accent 6" w:uiPriority="62"/>
+    <w:lsdException w:name="Medium Shading 1 Accent 6" w:uiPriority="63"/>
+    <w:lsdException w:name="Medium Shading 2 Accent 6" w:uiPriority="64"/>
+    <w:lsdException w:name="Medium List 1 Accent 6" w:uiPriority="65"/>
+    <w:lsdException w:name="Medium List 2 Accent 6" w:uiPriority="66"/>
+    <w:lsdException w:name="Medium Grid 1 Accent 6" w:uiPriority="67"/>
+    <w:lsdException w:name="Medium Grid 2 Accent 6" w:uiPriority="68"/>
+    <w:lsdException w:name="Medium Grid 3 Accent 6" w:uiPriority="69"/>
+    <w:lsdException w:name="Dark List Accent 6" w:uiPriority="70"/>
+    <w:lsdException w:name="Colorful Shading Accent 6" w:uiPriority="71"/>
+    <w:lsdException w:name="Colorful List Accent 6" w:uiPriority="72"/>
+    <w:lsdException w:name="Colorful Grid Accent 6" w:uiPriority="73"/>
+    <w:lsdException w:name="Subtle Emphasis" w:uiPriority="19" w:qFormat="1"/>
+    <w:lsdException w:name="Intense Emphasis" w:uiPriority="21" w:qFormat="1"/>
+    <w:lsdException w:name="Subtle Reference" w:uiPriority="31" w:qFormat="1"/>
+    <w:lsdException w:name="Intense Reference" w:uiPriority="32" w:qFormat="1"/>
+    <w:lsdException w:name="Book Title" w:uiPriority="33" w:qFormat="1"/>
+    <w:lsdException w:name="Bibliography" w:semiHidden="1" w:uiPriority="37" w:unhideWhenUsed="1"/>
+    <w:lsdException w:name="TOC Heading" w:semiHidden="1" w:uiPriority="39" w:unhideWhenUsed="1" w:qFormat="1"/>
+    <w:lsdException w:name="Plain Table 1" w:uiPriority="41"/>
+    <w:lsdException w:name="Plain Table 2" w:uiPriority="42"/>
+    <w:lsdException w:name="Plain Table 3" w:uiPriority="43"/>
+    <w:lsdException w:name="Plain Table 4" w:uiPriority="44"/>
+    <w:lsdException w:name="Plain Table 5" w:uiPriority="45"/>
+    <w:lsdException w:name="Grid Table Light" w:uiPriority="40"/>
+    <w:lsdException w:name="Grid Table 1 Light" w:uiPriority="46"/>
+    <w:lsdException w:name="Grid Table 2" w:uiPriority="47"/>
+    <w:lsdException w:name="Grid Table 3" w:uiPriority="48"/>
+    <w:lsdException w:name="Grid Table 4" w:uiPriority="49"/>
+    <w:lsdException w:name="Grid Table 5 Dark" w:uiPriority="50"/>
+    <w:lsdException w:name="Grid Table 6 Colorful" w:uiPriority="51"/>
+    <w:lsdException w:name="Grid Table 7 Colorful" w:uiPriority="52"/>
+    <w:lsdException w:name="Grid Table 1 Light Accent 1" w:uiPriority="46"/>
+    <w:lsdException w:name="Grid Table 2 Accent 1" w:uiPriority="47"/>
+    <w:lsdException w:name="Grid Table 3 Accent 1" w:uiPriority="48"/>
+    <w:lsdException w:name="Grid Table 4 Accent 1" w:uiPriority="49"/>
+    <w:lsdException w:name="Grid Table 5 Dark Accent 1" w:uiPriority="50"/>
+    <w:lsdException w:name="Grid Table 6 Colorful Accent 1" w:uiPriority="51"/>
+    <w:lsdException w:name="Grid Table 7 Colorful Accent 1" w:uiPriority="52"/>
+    <w:lsdException w:name="Grid Table 1 Light Accent 2" w:uiPriority="46"/>
+    <w:lsdException w:name="Grid Table 2 Accent 2" w:uiPriority="47"/>
+    <w:lsdException w:name="Grid Table 3 Accent 2" w:uiPriority="48"/>
+    <w:lsdException w:name="Grid Table 4 Accent 2" w:uiPriority="49"/>
+    <w:lsdException w:name="Grid Table 5 Dark Accent 2" w:uiPriority="50"/>
+    <w:lsdException w:name="Grid Table 6 Colorful Accent 2" w:uiPriority="51"/>
+    <w:lsdException w:name="Grid Table 7 Colorful Accent 2" w:uiPriority="52"/>
+    <w:lsdException w:name="Grid Table 1 Light Accent 3" w:uiPriority="46"/>
+    <w:lsdException w:name="Grid Table 2 Accent 3" w:uiPriority="47"/>
+    <w:lsdException w:name="Grid Table 3 Accent 3" w:uiPriority="48"/>
+    <w:lsdException w:name="Grid Table 4 Accent 3" w:uiPriority="49"/>
+    <w:lsdException w:name="Grid Table 5 Dark Accent 3" w:uiPriority="50"/>
+    <w:lsdException w:name="Grid Table 6 Colorful Accent 3" w:uiPriority="51"/>
+    <w:lsdException w:name="Grid Table 7 Colorful Accent 3" w:uiPriority="52"/>
+    <w:lsdException w:name="Grid Table 1 Light Accent 4" w:uiPriority="46"/>
+    <w:lsdException w:name="Grid Table 2 Accent 4" w:uiPriority="47"/>
+    <w:lsdException w:name="Grid Table 3 Accent 4" w:uiPriority="48"/>
+    <w:lsdException w:name="Grid Table 4 Accent 4" w:uiPriority="49"/>
+    <w:lsdException w:name="Grid Table 5 Dark Accent 4" w:uiPriority="50"/>
+    <w:lsdException w:name="Grid Table 6 Colorful Accent 4" w:uiPriority="51"/>
+    <w:lsdException w:name="Grid Table 7 Colorful Accent 4" w:uiPriority="52"/>
+    <w:lsdException w:name="Grid Table 1 Light Accent 5" w:uiPriority="46"/>
+    <w:lsdException w:name="Grid Table 2 Accent 5" w:uiPriority="47"/>
+    <w:lsdException w:name="Grid Table 3 Accent 5" w:uiPriority="48"/>
+    <w:lsdException w:name="Grid Table 4 Accent 5" w:uiPriority="49"/>
+    <w:lsdException w:name="Grid Table 5 Dark Accent 5" w:uiPriority="50"/>
+    <w:lsdException w:name="Grid Table 6 Colorful Accent 5" w:uiPriority="51"/>
+    <w:lsdException w:name="Grid Table 7 Colorful Accent 5" w:uiPriority="52"/>
+    <w:lsdException w:name="Grid Table 1 Light Accent 6" w:uiPriority="46"/>
+    <w:lsdException w:name="Grid Table 2 Accent 6" w:uiPriority="47"/>
+    <w:lsdException w:name="Grid Table 3 Accent 6" w:uiPriority="48"/>
+    <w:lsdException w:name="Grid Table 4 Accent 6" w:uiPriority="49"/>
+    <w:lsdException w:name="Grid Table 5 Dark Accent 6" w:uiPriority="50"/>
+    <w:lsdException w:name="Grid Table 6 Colorful Accent 6" w:uiPriority="51"/>
+    <w:lsdException w:name="Grid Table 7 Colorful Accent 6" w:uiPriority="52"/>
+    <w:lsdException w:name="List Table 1 Light" w:uiPriority="46"/>
+    <w:lsdException w:name="List Table 2" w:uiPriority="47"/>
+    <w:lsdException w:name="List Table 3" w:uiPriority="48"/>
+    <w:lsdException w:name="List Table 4" w:uiPriority="49"/>
+    <w:lsdException w:name="List Table 5 Dark" w:uiPriority="50"/>
+    <w:lsdException w:name="List Table 6 Colorful" w:uiPriority="51"/>
+    <w:lsdException w:name="List Table 7 Colorful" w:uiPriority="52"/>
+    <w:lsdException w:name="List Table 1 Light Accent 1" w:uiPriority="46"/>
+    <w:lsdException w:name="List Table 2 Accent 1" w:uiPriority="47"/>
+    <w:lsdException w:name="List Table 3 Accent 1" w:uiPriority="48"/>
+    <w:lsdException w:name="List Table 4 Accent 1" w:uiPriority="49"/>
+    <w:lsdException w:name="List Table 5 Dark Accent 1" w:uiPriority="50"/>
+    <w:lsdException w:name="List Table 6 Colorful Accent 1" w:uiPriority="51"/>
+    <w:lsdException w:name="List Table 7 Colorful Accent 1" w:uiPriority="52"/>
+    <w:lsdException w:name="List Table 1 Light Accent 2" w:uiPriority="46"/>
+    <w:lsdException w:name="List Table 2 Accent 2" w:uiPriority="47"/>
+    <w:lsdException w:name="List Table 3 Accent 2" w:uiPriority="48"/>
+    <w:lsdException w:name="List Table 4 Accent 2" w:uiPriority="49"/>
+    <w:lsdException w:name="List Table 5 Dark Accent 2" w:uiPriority="50"/>
+    <w:lsdException w:name="List Table 6 Colorful Accent 2" w:uiPriority="51"/>
+    <w:lsdException w:name="List Table 7 Colorful Accent 2" w:uiPriority="52"/>
+    <w:lsdException w:name="List Table 1 Light Accent 3" w:uiPriority="46"/>
+    <w:lsdException w:name="List Table 2 Accent 3" w:uiPriority="47"/>
+    <w:lsdException w:name="List Table 3 Accent 3" w:uiPriority="48"/>
+    <w:lsdException w:name="List Table 4 Accent 3" w:uiPriority="49"/>
+    <w:lsdException w:name="List Table 5 Dark Accent 3" w:uiPriority="50"/>
+    <w:lsdException w:name="List Table 6 Colorful Accent 3" w:uiPriority="51"/>
+    <w:lsdException w:name="List Table 7 Colorful Accent 3" w:uiPriority="52"/>
+    <w:lsdException w:name="List Table 1 Light Accent 4" w:uiPriority="46"/>
+    <w:lsdException w:name="List Table 2 Accent 4" w:uiPriority="47"/>
+    <w:lsdException w:name="List Table 3 Accent 4" w:uiPriority="48"/>
+    <w:lsdException w:name="List Table 4 Accent 4" w:uiPriority="49"/>
+    <w:lsdException w:name="List Table 5 Dark Accent 4" w:uiPriority="50"/>
+    <w:lsdException w:name="List Table 6 Colorful Accent 4" w:uiPriority="51"/>
+    <w:lsdException w:name="List Table 7 Colorful Accent 4" w:uiPriority="52"/>
+    <w:lsdException w:name="List Table 1 Light Accent 5" w:uiPriority="46"/>
+    <w:lsdException w:name="List Table 2 Accent 5" w:uiPriority="47"/>
+    <w:lsdException w:name="List Table 3 Accent 5" w:uiPriority="48"/>
+    <w:lsdException w:name="List Table 4 Accent 5" w:uiPriority="49"/>
+    <w:lsdException w:name="List Table 5 Dark Accent 5" w:uiPriority="50"/>
+    <w:lsdException w:name="List Table 6 Colorful Accent 5" w:uiPriority="51"/>
+    <w:lsdException w:name="List Table 7 Colorful Accent 5" w:uiPriority="52"/>
+    <w:lsdException w:name="List Table 1 Light Accent 6" w:uiPriority="46"/>
+    <w:lsdException w:name="List Table 2 Accent 6" w:uiPriority="47"/>
+    <w:lsdException w:name="List Table 3 Accent 6" w:uiPriority="48"/>
+    <w:lsdException w:name="List Table 4 Accent 6" w:uiPriority="49"/>
+    <w:lsdException w:name="List Table 5 Dark Accent 6" w:uiPriority="50"/>
+    <w:lsdException w:name="List Table 6 Colorful Accent 6" w:uiPriority="51"/>
+    <w:lsdException w:name="List Table 7 Colorful Accent 6" w:uiPriority="52"/>
   </w:latentStyles>
   <w:style w:type="paragraph" w:default="1" w:styleId="a">
     <w:name w:val="Normal"/>
@@ -1497,7 +1912,6 @@
     <w:uiPriority w:val="99"/>
     <w:semiHidden/>
     <w:unhideWhenUsed/>
-    <w:qFormat/>
     <w:tblPr>
       <w:tblInd w:w="0" w:type="dxa"/>
       <w:tblCellMar>

</xml_diff>